<commit_message>
Поменял SqlDataAdapter на SqlDataReader
</commit_message>
<xml_diff>
--- a/Документация/Документация.docx
+++ b/Документация/Документация.docx
@@ -208,6 +208,13 @@
     </w:p>
     <w:sdt>
       <w:sdtPr>
+        <w:rPr>
+          <w:rFonts w:asciiTheme="minorHAnsi" w:eastAsiaTheme="minorHAnsi" w:hAnsiTheme="minorHAnsi" w:cstheme="minorBidi"/>
+          <w:color w:val="auto"/>
+          <w:sz w:val="22"/>
+          <w:szCs w:val="22"/>
+          <w:lang w:eastAsia="en-US"/>
+        </w:rPr>
         <w:id w:val="396865226"/>
         <w:docPartObj>
           <w:docPartGallery w:val="Table of Contents"/>
@@ -216,12 +223,10 @@
       </w:sdtPr>
       <w:sdtEndPr>
         <w:rPr>
-          <w:rFonts w:ascii="Times New Roman" w:eastAsiaTheme="minorHAnsi" w:hAnsi="Times New Roman" w:cs="Times New Roman"/>
+          <w:rFonts w:ascii="Times New Roman" w:hAnsi="Times New Roman" w:cs="Times New Roman"/>
           <w:bCs/>
-          <w:color w:val="auto"/>
-          <w:sz w:val="28"/>
-          <w:szCs w:val="28"/>
-          <w:lang w:eastAsia="en-US"/>
+          <w:sz w:val="28"/>
+          <w:szCs w:val="28"/>
         </w:rPr>
       </w:sdtEndPr>
       <w:sdtContent>
@@ -1065,8 +1070,6 @@
         </w:rPr>
         <w:br w:type="page"/>
       </w:r>
-      <w:bookmarkStart w:id="0" w:name="_GoBack"/>
-      <w:bookmarkEnd w:id="0"/>
     </w:p>
     <w:p>
       <w:pPr>
@@ -1078,7 +1081,7 @@
           <w:color w:val="auto"/>
         </w:rPr>
       </w:pPr>
-      <w:bookmarkStart w:id="1" w:name="_Toc35707817"/>
+      <w:bookmarkStart w:id="0" w:name="_Toc35707817"/>
       <w:r>
         <w:rPr>
           <w:rFonts w:ascii="Times New Roman" w:hAnsi="Times New Roman" w:cs="Times New Roman"/>
@@ -1088,7 +1091,7 @@
         <w:lastRenderedPageBreak/>
         <w:t>АРХИТЕКТУРА СИСТЕМЫ</w:t>
       </w:r>
-      <w:bookmarkEnd w:id="1"/>
+      <w:bookmarkEnd w:id="0"/>
     </w:p>
     <w:p/>
     <w:p>
@@ -1162,6 +1165,7 @@
           <w:szCs w:val="28"/>
         </w:rPr>
       </w:pPr>
+      <w:proofErr w:type="spellStart"/>
       <w:r>
         <w:rPr>
           <w:rFonts w:ascii="Times New Roman" w:hAnsi="Times New Roman" w:cs="Times New Roman"/>
@@ -1171,6 +1175,7 @@
         </w:rPr>
         <w:t>DataAccessLayer</w:t>
       </w:r>
+      <w:proofErr w:type="spellEnd"/>
       <w:r>
         <w:rPr>
           <w:rFonts w:ascii="Times New Roman" w:hAnsi="Times New Roman" w:cs="Times New Roman"/>
@@ -1226,6 +1231,7 @@
           <w:szCs w:val="28"/>
         </w:rPr>
       </w:pPr>
+      <w:proofErr w:type="spellStart"/>
       <w:r>
         <w:rPr>
           <w:rFonts w:ascii="Times New Roman" w:hAnsi="Times New Roman" w:cs="Times New Roman"/>
@@ -1235,6 +1241,7 @@
         </w:rPr>
         <w:t>BusinessLogicLayer</w:t>
       </w:r>
+      <w:proofErr w:type="spellEnd"/>
       <w:r>
         <w:rPr>
           <w:rFonts w:ascii="Times New Roman" w:hAnsi="Times New Roman" w:cs="Times New Roman"/>
@@ -1243,6 +1250,7 @@
         </w:rPr>
         <w:t xml:space="preserve"> (отвечает за обработку логики в приложении и связывает </w:t>
       </w:r>
+      <w:proofErr w:type="spellStart"/>
       <w:r>
         <w:rPr>
           <w:rFonts w:ascii="Times New Roman" w:hAnsi="Times New Roman" w:cs="Times New Roman"/>
@@ -1252,6 +1260,7 @@
         </w:rPr>
         <w:t>WebAPI</w:t>
       </w:r>
+      <w:proofErr w:type="spellEnd"/>
       <w:r>
         <w:rPr>
           <w:rFonts w:ascii="Times New Roman" w:hAnsi="Times New Roman" w:cs="Times New Roman"/>
@@ -1292,6 +1301,7 @@
           <w:szCs w:val="28"/>
         </w:rPr>
       </w:pPr>
+      <w:proofErr w:type="spellStart"/>
       <w:r>
         <w:rPr>
           <w:rFonts w:ascii="Times New Roman" w:hAnsi="Times New Roman" w:cs="Times New Roman"/>
@@ -1301,6 +1311,7 @@
         </w:rPr>
         <w:t>WebAPI</w:t>
       </w:r>
+      <w:proofErr w:type="spellEnd"/>
       <w:r>
         <w:rPr>
           <w:rFonts w:ascii="Times New Roman" w:hAnsi="Times New Roman" w:cs="Times New Roman"/>
@@ -1370,6 +1381,7 @@
           <w:szCs w:val="28"/>
         </w:rPr>
       </w:pPr>
+      <w:proofErr w:type="spellStart"/>
       <w:r>
         <w:rPr>
           <w:rFonts w:ascii="Times New Roman" w:hAnsi="Times New Roman" w:cs="Times New Roman"/>
@@ -1379,6 +1391,7 @@
         </w:rPr>
         <w:t>PresentationLayer</w:t>
       </w:r>
+      <w:proofErr w:type="spellEnd"/>
       <w:r>
         <w:rPr>
           <w:rFonts w:ascii="Times New Roman" w:hAnsi="Times New Roman" w:cs="Times New Roman"/>
@@ -1404,6 +1417,7 @@
         </w:rPr>
         <w:t xml:space="preserve"> для приложения и взаимодействует с приложением через </w:t>
       </w:r>
+      <w:proofErr w:type="spellStart"/>
       <w:r>
         <w:rPr>
           <w:rFonts w:ascii="Times New Roman" w:hAnsi="Times New Roman" w:cs="Times New Roman"/>
@@ -1431,6 +1445,7 @@
         </w:rPr>
         <w:t>bAPI</w:t>
       </w:r>
+      <w:proofErr w:type="spellEnd"/>
       <w:r>
         <w:rPr>
           <w:rFonts w:ascii="Times New Roman" w:hAnsi="Times New Roman" w:cs="Times New Roman"/>
@@ -1483,6 +1498,7 @@
           <w:szCs w:val="28"/>
         </w:rPr>
       </w:pPr>
+      <w:proofErr w:type="spellStart"/>
       <w:r>
         <w:rPr>
           <w:rFonts w:ascii="Times New Roman" w:hAnsi="Times New Roman" w:cs="Times New Roman"/>
@@ -1492,6 +1508,7 @@
         </w:rPr>
         <w:t>CommonClasses</w:t>
       </w:r>
+      <w:proofErr w:type="spellEnd"/>
       <w:r>
         <w:rPr>
           <w:rFonts w:ascii="Times New Roman" w:hAnsi="Times New Roman" w:cs="Times New Roman"/>
@@ -1515,6 +1532,7 @@
           <w:szCs w:val="28"/>
         </w:rPr>
       </w:pPr>
+      <w:proofErr w:type="spellStart"/>
       <w:r>
         <w:rPr>
           <w:rFonts w:ascii="Times New Roman" w:hAnsi="Times New Roman" w:cs="Times New Roman"/>
@@ -1524,13 +1542,32 @@
         </w:rPr>
         <w:t>ExceptionClasses</w:t>
       </w:r>
-      <w:r>
-        <w:rPr>
-          <w:rFonts w:ascii="Times New Roman" w:hAnsi="Times New Roman" w:cs="Times New Roman"/>
-          <w:sz w:val="28"/>
-          <w:szCs w:val="28"/>
-        </w:rPr>
-        <w:t xml:space="preserve"> (классы отвечающие за обработку и логирование ошибок)</w:t>
+      <w:proofErr w:type="spellEnd"/>
+      <w:r>
+        <w:rPr>
+          <w:rFonts w:ascii="Times New Roman" w:hAnsi="Times New Roman" w:cs="Times New Roman"/>
+          <w:sz w:val="28"/>
+          <w:szCs w:val="28"/>
+        </w:rPr>
+        <w:t xml:space="preserve"> (классы отвечающие за обработку и </w:t>
+      </w:r>
+      <w:proofErr w:type="spellStart"/>
+      <w:r>
+        <w:rPr>
+          <w:rFonts w:ascii="Times New Roman" w:hAnsi="Times New Roman" w:cs="Times New Roman"/>
+          <w:sz w:val="28"/>
+          <w:szCs w:val="28"/>
+        </w:rPr>
+        <w:t>логирование</w:t>
+      </w:r>
+      <w:proofErr w:type="spellEnd"/>
+      <w:r>
+        <w:rPr>
+          <w:rFonts w:ascii="Times New Roman" w:hAnsi="Times New Roman" w:cs="Times New Roman"/>
+          <w:sz w:val="28"/>
+          <w:szCs w:val="28"/>
+        </w:rPr>
+        <w:t xml:space="preserve"> ошибок)</w:t>
       </w:r>
       <w:r>
         <w:rPr>
@@ -1551,7 +1588,7 @@
           <w:color w:val="auto"/>
         </w:rPr>
       </w:pPr>
-      <w:bookmarkStart w:id="2" w:name="_Toc35707818"/>
+      <w:bookmarkStart w:id="1" w:name="_Toc35707818"/>
       <w:r>
         <w:rPr>
           <w:rFonts w:ascii="Times New Roman" w:hAnsi="Times New Roman" w:cs="Times New Roman"/>
@@ -1561,7 +1598,7 @@
         <w:lastRenderedPageBreak/>
         <w:t>ОПИСАНИЕ БАЗЫ ДАННЫХ</w:t>
       </w:r>
-      <w:bookmarkEnd w:id="2"/>
+      <w:bookmarkEnd w:id="1"/>
     </w:p>
     <w:p>
       <w:pPr>
@@ -1599,6 +1636,7 @@
           <w:szCs w:val="28"/>
         </w:rPr>
       </w:pPr>
+      <w:proofErr w:type="spellStart"/>
       <w:r>
         <w:rPr>
           <w:rFonts w:ascii="Times New Roman" w:hAnsi="Times New Roman" w:cs="Times New Roman"/>
@@ -1607,6 +1645,7 @@
         </w:rPr>
         <w:t>ActivityType</w:t>
       </w:r>
+      <w:proofErr w:type="spellEnd"/>
       <w:r>
         <w:rPr>
           <w:rFonts w:ascii="Times New Roman" w:hAnsi="Times New Roman" w:cs="Times New Roman"/>
@@ -1633,6 +1672,7 @@
           <w:szCs w:val="28"/>
         </w:rPr>
       </w:pPr>
+      <w:proofErr w:type="spellStart"/>
       <w:r>
         <w:rPr>
           <w:rFonts w:ascii="Times New Roman" w:hAnsi="Times New Roman" w:cs="Times New Roman"/>
@@ -1641,6 +1681,7 @@
         </w:rPr>
         <w:t>Company</w:t>
       </w:r>
+      <w:proofErr w:type="spellEnd"/>
       <w:r>
         <w:rPr>
           <w:rFonts w:ascii="Times New Roman" w:hAnsi="Times New Roman" w:cs="Times New Roman"/>
@@ -1667,6 +1708,7 @@
           <w:szCs w:val="28"/>
         </w:rPr>
       </w:pPr>
+      <w:proofErr w:type="spellStart"/>
       <w:r>
         <w:rPr>
           <w:rFonts w:ascii="Times New Roman" w:hAnsi="Times New Roman" w:cs="Times New Roman"/>
@@ -1675,6 +1717,7 @@
         </w:rPr>
         <w:t>Employee</w:t>
       </w:r>
+      <w:proofErr w:type="spellEnd"/>
       <w:r>
         <w:rPr>
           <w:rFonts w:ascii="Times New Roman" w:hAnsi="Times New Roman" w:cs="Times New Roman"/>
@@ -1701,6 +1744,7 @@
           <w:szCs w:val="28"/>
         </w:rPr>
       </w:pPr>
+      <w:proofErr w:type="spellStart"/>
       <w:r>
         <w:rPr>
           <w:rFonts w:ascii="Times New Roman" w:hAnsi="Times New Roman" w:cs="Times New Roman"/>
@@ -1709,6 +1753,7 @@
         </w:rPr>
         <w:t>LegalForm</w:t>
       </w:r>
+      <w:proofErr w:type="spellEnd"/>
       <w:r>
         <w:rPr>
           <w:rFonts w:ascii="Times New Roman" w:hAnsi="Times New Roman" w:cs="Times New Roman"/>
@@ -1735,6 +1780,7 @@
           <w:szCs w:val="28"/>
         </w:rPr>
       </w:pPr>
+      <w:proofErr w:type="spellStart"/>
       <w:r>
         <w:rPr>
           <w:rFonts w:ascii="Times New Roman" w:hAnsi="Times New Roman" w:cs="Times New Roman"/>
@@ -1743,6 +1789,7 @@
         </w:rPr>
         <w:t>Position</w:t>
       </w:r>
+      <w:proofErr w:type="spellEnd"/>
       <w:r>
         <w:rPr>
           <w:rFonts w:ascii="Times New Roman" w:hAnsi="Times New Roman" w:cs="Times New Roman"/>
@@ -1789,13 +1836,41 @@
           <w:szCs w:val="28"/>
         </w:rPr>
       </w:pPr>
-      <w:r>
-        <w:rPr>
-          <w:rFonts w:ascii="Times New Roman" w:hAnsi="Times New Roman" w:cs="Times New Roman"/>
-          <w:sz w:val="28"/>
-          <w:szCs w:val="28"/>
-        </w:rPr>
-        <w:t>spAddActivityType (добавляет запись в таблицу ActivityType);</w:t>
+      <w:proofErr w:type="spellStart"/>
+      <w:r>
+        <w:rPr>
+          <w:rFonts w:ascii="Times New Roman" w:hAnsi="Times New Roman" w:cs="Times New Roman"/>
+          <w:sz w:val="28"/>
+          <w:szCs w:val="28"/>
+        </w:rPr>
+        <w:t>spAddActivityType</w:t>
+      </w:r>
+      <w:proofErr w:type="spellEnd"/>
+      <w:r>
+        <w:rPr>
+          <w:rFonts w:ascii="Times New Roman" w:hAnsi="Times New Roman" w:cs="Times New Roman"/>
+          <w:sz w:val="28"/>
+          <w:szCs w:val="28"/>
+        </w:rPr>
+        <w:t xml:space="preserve"> (добавляет запись в таблицу </w:t>
+      </w:r>
+      <w:proofErr w:type="spellStart"/>
+      <w:r>
+        <w:rPr>
+          <w:rFonts w:ascii="Times New Roman" w:hAnsi="Times New Roman" w:cs="Times New Roman"/>
+          <w:sz w:val="28"/>
+          <w:szCs w:val="28"/>
+        </w:rPr>
+        <w:t>ActivityType</w:t>
+      </w:r>
+      <w:proofErr w:type="spellEnd"/>
+      <w:r>
+        <w:rPr>
+          <w:rFonts w:ascii="Times New Roman" w:hAnsi="Times New Roman" w:cs="Times New Roman"/>
+          <w:sz w:val="28"/>
+          <w:szCs w:val="28"/>
+        </w:rPr>
+        <w:t>);</w:t>
       </w:r>
     </w:p>
     <w:p>
@@ -1814,13 +1889,41 @@
           <w:szCs w:val="28"/>
         </w:rPr>
       </w:pPr>
-      <w:r>
-        <w:rPr>
-          <w:rFonts w:ascii="Times New Roman" w:hAnsi="Times New Roman" w:cs="Times New Roman"/>
-          <w:sz w:val="28"/>
-          <w:szCs w:val="28"/>
-        </w:rPr>
-        <w:t>spAddCompany (добавляет запись в таблицу Company);</w:t>
+      <w:proofErr w:type="spellStart"/>
+      <w:r>
+        <w:rPr>
+          <w:rFonts w:ascii="Times New Roman" w:hAnsi="Times New Roman" w:cs="Times New Roman"/>
+          <w:sz w:val="28"/>
+          <w:szCs w:val="28"/>
+        </w:rPr>
+        <w:t>spAddCompany</w:t>
+      </w:r>
+      <w:proofErr w:type="spellEnd"/>
+      <w:r>
+        <w:rPr>
+          <w:rFonts w:ascii="Times New Roman" w:hAnsi="Times New Roman" w:cs="Times New Roman"/>
+          <w:sz w:val="28"/>
+          <w:szCs w:val="28"/>
+        </w:rPr>
+        <w:t xml:space="preserve"> (добавляет запись в таблицу </w:t>
+      </w:r>
+      <w:proofErr w:type="spellStart"/>
+      <w:r>
+        <w:rPr>
+          <w:rFonts w:ascii="Times New Roman" w:hAnsi="Times New Roman" w:cs="Times New Roman"/>
+          <w:sz w:val="28"/>
+          <w:szCs w:val="28"/>
+        </w:rPr>
+        <w:t>Company</w:t>
+      </w:r>
+      <w:proofErr w:type="spellEnd"/>
+      <w:r>
+        <w:rPr>
+          <w:rFonts w:ascii="Times New Roman" w:hAnsi="Times New Roman" w:cs="Times New Roman"/>
+          <w:sz w:val="28"/>
+          <w:szCs w:val="28"/>
+        </w:rPr>
+        <w:t>);</w:t>
       </w:r>
     </w:p>
     <w:p>
@@ -1839,13 +1942,41 @@
           <w:szCs w:val="28"/>
         </w:rPr>
       </w:pPr>
-      <w:r>
-        <w:rPr>
-          <w:rFonts w:ascii="Times New Roman" w:hAnsi="Times New Roman" w:cs="Times New Roman"/>
-          <w:sz w:val="28"/>
-          <w:szCs w:val="28"/>
-        </w:rPr>
-        <w:t>spAddEmployee (добавляет запись в таблицу Employee);</w:t>
+      <w:proofErr w:type="spellStart"/>
+      <w:r>
+        <w:rPr>
+          <w:rFonts w:ascii="Times New Roman" w:hAnsi="Times New Roman" w:cs="Times New Roman"/>
+          <w:sz w:val="28"/>
+          <w:szCs w:val="28"/>
+        </w:rPr>
+        <w:t>spAddEmployee</w:t>
+      </w:r>
+      <w:proofErr w:type="spellEnd"/>
+      <w:r>
+        <w:rPr>
+          <w:rFonts w:ascii="Times New Roman" w:hAnsi="Times New Roman" w:cs="Times New Roman"/>
+          <w:sz w:val="28"/>
+          <w:szCs w:val="28"/>
+        </w:rPr>
+        <w:t xml:space="preserve"> (добавляет запись в таблицу </w:t>
+      </w:r>
+      <w:proofErr w:type="spellStart"/>
+      <w:r>
+        <w:rPr>
+          <w:rFonts w:ascii="Times New Roman" w:hAnsi="Times New Roman" w:cs="Times New Roman"/>
+          <w:sz w:val="28"/>
+          <w:szCs w:val="28"/>
+        </w:rPr>
+        <w:t>Employee</w:t>
+      </w:r>
+      <w:proofErr w:type="spellEnd"/>
+      <w:r>
+        <w:rPr>
+          <w:rFonts w:ascii="Times New Roman" w:hAnsi="Times New Roman" w:cs="Times New Roman"/>
+          <w:sz w:val="28"/>
+          <w:szCs w:val="28"/>
+        </w:rPr>
+        <w:t>);</w:t>
       </w:r>
     </w:p>
     <w:p>
@@ -1864,6 +1995,7 @@
           <w:szCs w:val="28"/>
         </w:rPr>
       </w:pPr>
+      <w:proofErr w:type="spellStart"/>
       <w:r>
         <w:rPr>
           <w:rFonts w:ascii="Times New Roman" w:hAnsi="Times New Roman" w:cs="Times New Roman"/>
@@ -1882,6 +2014,7 @@
         </w:rPr>
         <w:t>LegalForm</w:t>
       </w:r>
+      <w:proofErr w:type="spellEnd"/>
       <w:r>
         <w:rPr>
           <w:rFonts w:ascii="Times New Roman" w:hAnsi="Times New Roman" w:cs="Times New Roman"/>
@@ -1954,6 +2087,7 @@
         </w:rPr>
         <w:t xml:space="preserve"> </w:t>
       </w:r>
+      <w:proofErr w:type="spellStart"/>
       <w:r>
         <w:rPr>
           <w:rFonts w:ascii="Times New Roman" w:hAnsi="Times New Roman" w:cs="Times New Roman"/>
@@ -1963,6 +2097,7 @@
         </w:rPr>
         <w:t>LegalForm</w:t>
       </w:r>
+      <w:proofErr w:type="spellEnd"/>
       <w:r>
         <w:rPr>
           <w:rFonts w:ascii="Times New Roman" w:hAnsi="Times New Roman" w:cs="Times New Roman"/>
@@ -1988,13 +2123,41 @@
           <w:szCs w:val="28"/>
         </w:rPr>
       </w:pPr>
-      <w:r>
-        <w:rPr>
-          <w:rFonts w:ascii="Times New Roman" w:hAnsi="Times New Roman" w:cs="Times New Roman"/>
-          <w:sz w:val="28"/>
-          <w:szCs w:val="28"/>
-        </w:rPr>
-        <w:t>spAddPosition (добавляет запись в таблицу Position);</w:t>
+      <w:proofErr w:type="spellStart"/>
+      <w:r>
+        <w:rPr>
+          <w:rFonts w:ascii="Times New Roman" w:hAnsi="Times New Roman" w:cs="Times New Roman"/>
+          <w:sz w:val="28"/>
+          <w:szCs w:val="28"/>
+        </w:rPr>
+        <w:t>spAddPosition</w:t>
+      </w:r>
+      <w:proofErr w:type="spellEnd"/>
+      <w:r>
+        <w:rPr>
+          <w:rFonts w:ascii="Times New Roman" w:hAnsi="Times New Roman" w:cs="Times New Roman"/>
+          <w:sz w:val="28"/>
+          <w:szCs w:val="28"/>
+        </w:rPr>
+        <w:t xml:space="preserve"> (добавляет запись в таблицу </w:t>
+      </w:r>
+      <w:proofErr w:type="spellStart"/>
+      <w:r>
+        <w:rPr>
+          <w:rFonts w:ascii="Times New Roman" w:hAnsi="Times New Roman" w:cs="Times New Roman"/>
+          <w:sz w:val="28"/>
+          <w:szCs w:val="28"/>
+        </w:rPr>
+        <w:t>Position</w:t>
+      </w:r>
+      <w:proofErr w:type="spellEnd"/>
+      <w:r>
+        <w:rPr>
+          <w:rFonts w:ascii="Times New Roman" w:hAnsi="Times New Roman" w:cs="Times New Roman"/>
+          <w:sz w:val="28"/>
+          <w:szCs w:val="28"/>
+        </w:rPr>
+        <w:t>);</w:t>
       </w:r>
     </w:p>
     <w:p>
@@ -2013,13 +2176,23 @@
           <w:szCs w:val="28"/>
         </w:rPr>
       </w:pPr>
-      <w:r>
-        <w:rPr>
-          <w:rFonts w:ascii="Times New Roman" w:hAnsi="Times New Roman" w:cs="Times New Roman"/>
-          <w:sz w:val="28"/>
-          <w:szCs w:val="28"/>
-        </w:rPr>
-        <w:t xml:space="preserve">spDeleteActivityType (удаляет по </w:t>
+      <w:proofErr w:type="spellStart"/>
+      <w:r>
+        <w:rPr>
+          <w:rFonts w:ascii="Times New Roman" w:hAnsi="Times New Roman" w:cs="Times New Roman"/>
+          <w:sz w:val="28"/>
+          <w:szCs w:val="28"/>
+        </w:rPr>
+        <w:t>spDeleteActivityType</w:t>
+      </w:r>
+      <w:proofErr w:type="spellEnd"/>
+      <w:r>
+        <w:rPr>
+          <w:rFonts w:ascii="Times New Roman" w:hAnsi="Times New Roman" w:cs="Times New Roman"/>
+          <w:sz w:val="28"/>
+          <w:szCs w:val="28"/>
+        </w:rPr>
+        <w:t xml:space="preserve"> (удаляет по </w:t>
       </w:r>
       <w:r>
         <w:rPr>
@@ -2036,7 +2209,25 @@
           <w:sz w:val="28"/>
           <w:szCs w:val="28"/>
         </w:rPr>
-        <w:t xml:space="preserve"> запись из таблицы ActivityType);</w:t>
+        <w:t xml:space="preserve"> запись из таблицы </w:t>
+      </w:r>
+      <w:proofErr w:type="spellStart"/>
+      <w:r>
+        <w:rPr>
+          <w:rFonts w:ascii="Times New Roman" w:hAnsi="Times New Roman" w:cs="Times New Roman"/>
+          <w:sz w:val="28"/>
+          <w:szCs w:val="28"/>
+        </w:rPr>
+        <w:t>ActivityType</w:t>
+      </w:r>
+      <w:proofErr w:type="spellEnd"/>
+      <w:r>
+        <w:rPr>
+          <w:rFonts w:ascii="Times New Roman" w:hAnsi="Times New Roman" w:cs="Times New Roman"/>
+          <w:sz w:val="28"/>
+          <w:szCs w:val="28"/>
+        </w:rPr>
+        <w:t>);</w:t>
       </w:r>
     </w:p>
     <w:p>
@@ -2055,13 +2246,23 @@
           <w:szCs w:val="28"/>
         </w:rPr>
       </w:pPr>
-      <w:r>
-        <w:rPr>
-          <w:rFonts w:ascii="Times New Roman" w:hAnsi="Times New Roman" w:cs="Times New Roman"/>
-          <w:sz w:val="28"/>
-          <w:szCs w:val="28"/>
-        </w:rPr>
-        <w:t xml:space="preserve">spDeleteCompany (удаляет по </w:t>
+      <w:proofErr w:type="spellStart"/>
+      <w:r>
+        <w:rPr>
+          <w:rFonts w:ascii="Times New Roman" w:hAnsi="Times New Roman" w:cs="Times New Roman"/>
+          <w:sz w:val="28"/>
+          <w:szCs w:val="28"/>
+        </w:rPr>
+        <w:t>spDeleteCompany</w:t>
+      </w:r>
+      <w:proofErr w:type="spellEnd"/>
+      <w:r>
+        <w:rPr>
+          <w:rFonts w:ascii="Times New Roman" w:hAnsi="Times New Roman" w:cs="Times New Roman"/>
+          <w:sz w:val="28"/>
+          <w:szCs w:val="28"/>
+        </w:rPr>
+        <w:t xml:space="preserve"> (удаляет по </w:t>
       </w:r>
       <w:r>
         <w:rPr>
@@ -2078,7 +2279,25 @@
           <w:sz w:val="28"/>
           <w:szCs w:val="28"/>
         </w:rPr>
-        <w:t xml:space="preserve"> запись из таблицы Company);</w:t>
+        <w:t xml:space="preserve"> запись из таблицы </w:t>
+      </w:r>
+      <w:proofErr w:type="spellStart"/>
+      <w:r>
+        <w:rPr>
+          <w:rFonts w:ascii="Times New Roman" w:hAnsi="Times New Roman" w:cs="Times New Roman"/>
+          <w:sz w:val="28"/>
+          <w:szCs w:val="28"/>
+        </w:rPr>
+        <w:t>Company</w:t>
+      </w:r>
+      <w:proofErr w:type="spellEnd"/>
+      <w:r>
+        <w:rPr>
+          <w:rFonts w:ascii="Times New Roman" w:hAnsi="Times New Roman" w:cs="Times New Roman"/>
+          <w:sz w:val="28"/>
+          <w:szCs w:val="28"/>
+        </w:rPr>
+        <w:t>);</w:t>
       </w:r>
     </w:p>
     <w:p>
@@ -2097,13 +2316,23 @@
           <w:szCs w:val="28"/>
         </w:rPr>
       </w:pPr>
-      <w:r>
-        <w:rPr>
-          <w:rFonts w:ascii="Times New Roman" w:hAnsi="Times New Roman" w:cs="Times New Roman"/>
-          <w:sz w:val="28"/>
-          <w:szCs w:val="28"/>
-        </w:rPr>
-        <w:t xml:space="preserve">spDeleteEmployee (удаляет по </w:t>
+      <w:proofErr w:type="spellStart"/>
+      <w:r>
+        <w:rPr>
+          <w:rFonts w:ascii="Times New Roman" w:hAnsi="Times New Roman" w:cs="Times New Roman"/>
+          <w:sz w:val="28"/>
+          <w:szCs w:val="28"/>
+        </w:rPr>
+        <w:t>spDeleteEmployee</w:t>
+      </w:r>
+      <w:proofErr w:type="spellEnd"/>
+      <w:r>
+        <w:rPr>
+          <w:rFonts w:ascii="Times New Roman" w:hAnsi="Times New Roman" w:cs="Times New Roman"/>
+          <w:sz w:val="28"/>
+          <w:szCs w:val="28"/>
+        </w:rPr>
+        <w:t xml:space="preserve"> (удаляет по </w:t>
       </w:r>
       <w:r>
         <w:rPr>
@@ -2120,7 +2349,25 @@
           <w:sz w:val="28"/>
           <w:szCs w:val="28"/>
         </w:rPr>
-        <w:t xml:space="preserve"> запись из таблицы Employee);</w:t>
+        <w:t xml:space="preserve"> запись из таблицы </w:t>
+      </w:r>
+      <w:proofErr w:type="spellStart"/>
+      <w:r>
+        <w:rPr>
+          <w:rFonts w:ascii="Times New Roman" w:hAnsi="Times New Roman" w:cs="Times New Roman"/>
+          <w:sz w:val="28"/>
+          <w:szCs w:val="28"/>
+        </w:rPr>
+        <w:t>Employee</w:t>
+      </w:r>
+      <w:proofErr w:type="spellEnd"/>
+      <w:r>
+        <w:rPr>
+          <w:rFonts w:ascii="Times New Roman" w:hAnsi="Times New Roman" w:cs="Times New Roman"/>
+          <w:sz w:val="28"/>
+          <w:szCs w:val="28"/>
+        </w:rPr>
+        <w:t>);</w:t>
       </w:r>
     </w:p>
     <w:p>
@@ -2139,6 +2386,7 @@
           <w:szCs w:val="28"/>
         </w:rPr>
       </w:pPr>
+      <w:proofErr w:type="spellStart"/>
       <w:r>
         <w:rPr>
           <w:rFonts w:ascii="Times New Roman" w:hAnsi="Times New Roman" w:cs="Times New Roman"/>
@@ -2157,6 +2405,7 @@
         </w:rPr>
         <w:t>LegalForm</w:t>
       </w:r>
+      <w:proofErr w:type="spellEnd"/>
       <w:r>
         <w:rPr>
           <w:rFonts w:ascii="Times New Roman" w:hAnsi="Times New Roman" w:cs="Times New Roman"/>
@@ -2262,6 +2511,7 @@
         </w:rPr>
         <w:t xml:space="preserve"> </w:t>
       </w:r>
+      <w:proofErr w:type="spellStart"/>
       <w:r>
         <w:rPr>
           <w:rFonts w:ascii="Times New Roman" w:hAnsi="Times New Roman" w:cs="Times New Roman"/>
@@ -2271,6 +2521,7 @@
         </w:rPr>
         <w:t>LegalForm</w:t>
       </w:r>
+      <w:proofErr w:type="spellEnd"/>
       <w:r>
         <w:rPr>
           <w:rFonts w:ascii="Times New Roman" w:hAnsi="Times New Roman" w:cs="Times New Roman"/>
@@ -2296,6 +2547,7 @@
           <w:szCs w:val="28"/>
         </w:rPr>
       </w:pPr>
+      <w:proofErr w:type="spellStart"/>
       <w:r>
         <w:rPr>
           <w:rFonts w:ascii="Times New Roman" w:hAnsi="Times New Roman" w:cs="Times New Roman"/>
@@ -2305,6 +2557,7 @@
         </w:rPr>
         <w:t>spDeletePosition</w:t>
       </w:r>
+      <w:proofErr w:type="spellEnd"/>
       <w:r>
         <w:rPr>
           <w:rFonts w:ascii="Times New Roman" w:hAnsi="Times New Roman" w:cs="Times New Roman"/>
@@ -2364,13 +2617,23 @@
           <w:szCs w:val="28"/>
         </w:rPr>
       </w:pPr>
-      <w:r>
-        <w:rPr>
-          <w:rFonts w:ascii="Times New Roman" w:hAnsi="Times New Roman" w:cs="Times New Roman"/>
-          <w:sz w:val="28"/>
-          <w:szCs w:val="28"/>
-        </w:rPr>
-        <w:t xml:space="preserve">spGetActivityType (возвращает запись по </w:t>
+      <w:proofErr w:type="spellStart"/>
+      <w:r>
+        <w:rPr>
+          <w:rFonts w:ascii="Times New Roman" w:hAnsi="Times New Roman" w:cs="Times New Roman"/>
+          <w:sz w:val="28"/>
+          <w:szCs w:val="28"/>
+        </w:rPr>
+        <w:t>spGetActivityType</w:t>
+      </w:r>
+      <w:proofErr w:type="spellEnd"/>
+      <w:r>
+        <w:rPr>
+          <w:rFonts w:ascii="Times New Roman" w:hAnsi="Times New Roman" w:cs="Times New Roman"/>
+          <w:sz w:val="28"/>
+          <w:szCs w:val="28"/>
+        </w:rPr>
+        <w:t xml:space="preserve"> (возвращает запись по </w:t>
       </w:r>
       <w:r>
         <w:rPr>
@@ -2387,7 +2650,25 @@
           <w:sz w:val="28"/>
           <w:szCs w:val="28"/>
         </w:rPr>
-        <w:t xml:space="preserve"> из таблицы ActivityType);</w:t>
+        <w:t xml:space="preserve"> из таблицы </w:t>
+      </w:r>
+      <w:proofErr w:type="spellStart"/>
+      <w:r>
+        <w:rPr>
+          <w:rFonts w:ascii="Times New Roman" w:hAnsi="Times New Roman" w:cs="Times New Roman"/>
+          <w:sz w:val="28"/>
+          <w:szCs w:val="28"/>
+        </w:rPr>
+        <w:t>ActivityType</w:t>
+      </w:r>
+      <w:proofErr w:type="spellEnd"/>
+      <w:r>
+        <w:rPr>
+          <w:rFonts w:ascii="Times New Roman" w:hAnsi="Times New Roman" w:cs="Times New Roman"/>
+          <w:sz w:val="28"/>
+          <w:szCs w:val="28"/>
+        </w:rPr>
+        <w:t>);</w:t>
       </w:r>
     </w:p>
     <w:p>
@@ -2406,13 +2687,23 @@
           <w:szCs w:val="28"/>
         </w:rPr>
       </w:pPr>
-      <w:r>
-        <w:rPr>
-          <w:rFonts w:ascii="Times New Roman" w:hAnsi="Times New Roman" w:cs="Times New Roman"/>
-          <w:sz w:val="28"/>
-          <w:szCs w:val="28"/>
-        </w:rPr>
-        <w:t xml:space="preserve">spGetCompany (возвращает запись по </w:t>
+      <w:proofErr w:type="spellStart"/>
+      <w:r>
+        <w:rPr>
+          <w:rFonts w:ascii="Times New Roman" w:hAnsi="Times New Roman" w:cs="Times New Roman"/>
+          <w:sz w:val="28"/>
+          <w:szCs w:val="28"/>
+        </w:rPr>
+        <w:t>spGetCompany</w:t>
+      </w:r>
+      <w:proofErr w:type="spellEnd"/>
+      <w:r>
+        <w:rPr>
+          <w:rFonts w:ascii="Times New Roman" w:hAnsi="Times New Roman" w:cs="Times New Roman"/>
+          <w:sz w:val="28"/>
+          <w:szCs w:val="28"/>
+        </w:rPr>
+        <w:t xml:space="preserve"> (возвращает запись по </w:t>
       </w:r>
       <w:r>
         <w:rPr>
@@ -2429,7 +2720,25 @@
           <w:sz w:val="28"/>
           <w:szCs w:val="28"/>
         </w:rPr>
-        <w:t xml:space="preserve"> из таблицы Company);</w:t>
+        <w:t xml:space="preserve"> из таблицы </w:t>
+      </w:r>
+      <w:proofErr w:type="spellStart"/>
+      <w:r>
+        <w:rPr>
+          <w:rFonts w:ascii="Times New Roman" w:hAnsi="Times New Roman" w:cs="Times New Roman"/>
+          <w:sz w:val="28"/>
+          <w:szCs w:val="28"/>
+        </w:rPr>
+        <w:t>Company</w:t>
+      </w:r>
+      <w:proofErr w:type="spellEnd"/>
+      <w:r>
+        <w:rPr>
+          <w:rFonts w:ascii="Times New Roman" w:hAnsi="Times New Roman" w:cs="Times New Roman"/>
+          <w:sz w:val="28"/>
+          <w:szCs w:val="28"/>
+        </w:rPr>
+        <w:t>);</w:t>
       </w:r>
     </w:p>
     <w:p>
@@ -2448,6 +2757,7 @@
           <w:szCs w:val="28"/>
         </w:rPr>
       </w:pPr>
+      <w:proofErr w:type="spellStart"/>
       <w:r>
         <w:rPr>
           <w:rFonts w:ascii="Times New Roman" w:hAnsi="Times New Roman" w:cs="Times New Roman"/>
@@ -2456,6 +2766,7 @@
         </w:rPr>
         <w:t>spGetCompany</w:t>
       </w:r>
+      <w:proofErr w:type="spellEnd"/>
       <w:r>
         <w:rPr>
           <w:rFonts w:ascii="Times New Roman" w:hAnsi="Times New Roman" w:cs="Times New Roman"/>
@@ -2506,13 +2817,23 @@
           <w:szCs w:val="28"/>
         </w:rPr>
       </w:pPr>
-      <w:r>
-        <w:rPr>
-          <w:rFonts w:ascii="Times New Roman" w:hAnsi="Times New Roman" w:cs="Times New Roman"/>
-          <w:sz w:val="28"/>
-          <w:szCs w:val="28"/>
-        </w:rPr>
-        <w:t xml:space="preserve">spGetEmployee (возвращает запись по </w:t>
+      <w:proofErr w:type="spellStart"/>
+      <w:r>
+        <w:rPr>
+          <w:rFonts w:ascii="Times New Roman" w:hAnsi="Times New Roman" w:cs="Times New Roman"/>
+          <w:sz w:val="28"/>
+          <w:szCs w:val="28"/>
+        </w:rPr>
+        <w:t>spGetEmployee</w:t>
+      </w:r>
+      <w:proofErr w:type="spellEnd"/>
+      <w:r>
+        <w:rPr>
+          <w:rFonts w:ascii="Times New Roman" w:hAnsi="Times New Roman" w:cs="Times New Roman"/>
+          <w:sz w:val="28"/>
+          <w:szCs w:val="28"/>
+        </w:rPr>
+        <w:t xml:space="preserve"> (возвращает запись по </w:t>
       </w:r>
       <w:r>
         <w:rPr>
@@ -2529,7 +2850,25 @@
           <w:sz w:val="28"/>
           <w:szCs w:val="28"/>
         </w:rPr>
-        <w:t xml:space="preserve"> из таблицы Employee);</w:t>
+        <w:t xml:space="preserve"> из таблицы </w:t>
+      </w:r>
+      <w:proofErr w:type="spellStart"/>
+      <w:r>
+        <w:rPr>
+          <w:rFonts w:ascii="Times New Roman" w:hAnsi="Times New Roman" w:cs="Times New Roman"/>
+          <w:sz w:val="28"/>
+          <w:szCs w:val="28"/>
+        </w:rPr>
+        <w:t>Employee</w:t>
+      </w:r>
+      <w:proofErr w:type="spellEnd"/>
+      <w:r>
+        <w:rPr>
+          <w:rFonts w:ascii="Times New Roman" w:hAnsi="Times New Roman" w:cs="Times New Roman"/>
+          <w:sz w:val="28"/>
+          <w:szCs w:val="28"/>
+        </w:rPr>
+        <w:t>);</w:t>
       </w:r>
     </w:p>
     <w:p>
@@ -2548,6 +2887,7 @@
           <w:szCs w:val="28"/>
         </w:rPr>
       </w:pPr>
+      <w:proofErr w:type="spellStart"/>
       <w:r>
         <w:rPr>
           <w:rFonts w:ascii="Times New Roman" w:hAnsi="Times New Roman" w:cs="Times New Roman"/>
@@ -2566,6 +2906,7 @@
         </w:rPr>
         <w:t>LegalForm</w:t>
       </w:r>
+      <w:proofErr w:type="spellEnd"/>
       <w:r>
         <w:rPr>
           <w:rFonts w:ascii="Times New Roman" w:hAnsi="Times New Roman" w:cs="Times New Roman"/>
@@ -2671,6 +3012,7 @@
         </w:rPr>
         <w:t xml:space="preserve"> </w:t>
       </w:r>
+      <w:proofErr w:type="spellStart"/>
       <w:r>
         <w:rPr>
           <w:rFonts w:ascii="Times New Roman" w:hAnsi="Times New Roman" w:cs="Times New Roman"/>
@@ -2680,6 +3022,7 @@
         </w:rPr>
         <w:t>LegalForm</w:t>
       </w:r>
+      <w:proofErr w:type="spellEnd"/>
       <w:r>
         <w:rPr>
           <w:rFonts w:ascii="Times New Roman" w:hAnsi="Times New Roman" w:cs="Times New Roman"/>
@@ -2705,13 +3048,23 @@
           <w:szCs w:val="28"/>
         </w:rPr>
       </w:pPr>
-      <w:r>
-        <w:rPr>
-          <w:rFonts w:ascii="Times New Roman" w:hAnsi="Times New Roman" w:cs="Times New Roman"/>
-          <w:sz w:val="28"/>
-          <w:szCs w:val="28"/>
-        </w:rPr>
-        <w:t xml:space="preserve">spGetPosition (возвращает запись по </w:t>
+      <w:proofErr w:type="spellStart"/>
+      <w:r>
+        <w:rPr>
+          <w:rFonts w:ascii="Times New Roman" w:hAnsi="Times New Roman" w:cs="Times New Roman"/>
+          <w:sz w:val="28"/>
+          <w:szCs w:val="28"/>
+        </w:rPr>
+        <w:t>spGetPosition</w:t>
+      </w:r>
+      <w:proofErr w:type="spellEnd"/>
+      <w:r>
+        <w:rPr>
+          <w:rFonts w:ascii="Times New Roman" w:hAnsi="Times New Roman" w:cs="Times New Roman"/>
+          <w:sz w:val="28"/>
+          <w:szCs w:val="28"/>
+        </w:rPr>
+        <w:t xml:space="preserve"> (возвращает запись по </w:t>
       </w:r>
       <w:r>
         <w:rPr>
@@ -2728,7 +3081,25 @@
           <w:sz w:val="28"/>
           <w:szCs w:val="28"/>
         </w:rPr>
-        <w:t xml:space="preserve"> из таблицы Position);</w:t>
+        <w:t xml:space="preserve"> из таблицы </w:t>
+      </w:r>
+      <w:proofErr w:type="spellStart"/>
+      <w:r>
+        <w:rPr>
+          <w:rFonts w:ascii="Times New Roman" w:hAnsi="Times New Roman" w:cs="Times New Roman"/>
+          <w:sz w:val="28"/>
+          <w:szCs w:val="28"/>
+        </w:rPr>
+        <w:t>Position</w:t>
+      </w:r>
+      <w:proofErr w:type="spellEnd"/>
+      <w:r>
+        <w:rPr>
+          <w:rFonts w:ascii="Times New Roman" w:hAnsi="Times New Roman" w:cs="Times New Roman"/>
+          <w:sz w:val="28"/>
+          <w:szCs w:val="28"/>
+        </w:rPr>
+        <w:t>);</w:t>
       </w:r>
     </w:p>
     <w:p>
@@ -2747,13 +3118,41 @@
           <w:szCs w:val="28"/>
         </w:rPr>
       </w:pPr>
-      <w:r>
-        <w:rPr>
-          <w:rFonts w:ascii="Times New Roman" w:hAnsi="Times New Roman" w:cs="Times New Roman"/>
-          <w:sz w:val="28"/>
-          <w:szCs w:val="28"/>
-        </w:rPr>
-        <w:t>spGetAllActivityTypes (возвращает все записи из таблицы ActivityType);</w:t>
+      <w:proofErr w:type="spellStart"/>
+      <w:r>
+        <w:rPr>
+          <w:rFonts w:ascii="Times New Roman" w:hAnsi="Times New Roman" w:cs="Times New Roman"/>
+          <w:sz w:val="28"/>
+          <w:szCs w:val="28"/>
+        </w:rPr>
+        <w:t>spGetAllActivityTypes</w:t>
+      </w:r>
+      <w:proofErr w:type="spellEnd"/>
+      <w:r>
+        <w:rPr>
+          <w:rFonts w:ascii="Times New Roman" w:hAnsi="Times New Roman" w:cs="Times New Roman"/>
+          <w:sz w:val="28"/>
+          <w:szCs w:val="28"/>
+        </w:rPr>
+        <w:t xml:space="preserve"> (возвращает все записи из таблицы </w:t>
+      </w:r>
+      <w:proofErr w:type="spellStart"/>
+      <w:r>
+        <w:rPr>
+          <w:rFonts w:ascii="Times New Roman" w:hAnsi="Times New Roman" w:cs="Times New Roman"/>
+          <w:sz w:val="28"/>
+          <w:szCs w:val="28"/>
+        </w:rPr>
+        <w:t>ActivityType</w:t>
+      </w:r>
+      <w:proofErr w:type="spellEnd"/>
+      <w:r>
+        <w:rPr>
+          <w:rFonts w:ascii="Times New Roman" w:hAnsi="Times New Roman" w:cs="Times New Roman"/>
+          <w:sz w:val="28"/>
+          <w:szCs w:val="28"/>
+        </w:rPr>
+        <w:t>);</w:t>
       </w:r>
     </w:p>
     <w:p>
@@ -2772,13 +3171,41 @@
           <w:szCs w:val="28"/>
         </w:rPr>
       </w:pPr>
-      <w:r>
-        <w:rPr>
-          <w:rFonts w:ascii="Times New Roman" w:hAnsi="Times New Roman" w:cs="Times New Roman"/>
-          <w:sz w:val="28"/>
-          <w:szCs w:val="28"/>
-        </w:rPr>
-        <w:t>spGetAllCompanies (возвращает все записи из таблицы Companies);</w:t>
+      <w:proofErr w:type="spellStart"/>
+      <w:r>
+        <w:rPr>
+          <w:rFonts w:ascii="Times New Roman" w:hAnsi="Times New Roman" w:cs="Times New Roman"/>
+          <w:sz w:val="28"/>
+          <w:szCs w:val="28"/>
+        </w:rPr>
+        <w:t>spGetAllCompanies</w:t>
+      </w:r>
+      <w:proofErr w:type="spellEnd"/>
+      <w:r>
+        <w:rPr>
+          <w:rFonts w:ascii="Times New Roman" w:hAnsi="Times New Roman" w:cs="Times New Roman"/>
+          <w:sz w:val="28"/>
+          <w:szCs w:val="28"/>
+        </w:rPr>
+        <w:t xml:space="preserve"> (возвращает все записи из таблицы </w:t>
+      </w:r>
+      <w:proofErr w:type="spellStart"/>
+      <w:r>
+        <w:rPr>
+          <w:rFonts w:ascii="Times New Roman" w:hAnsi="Times New Roman" w:cs="Times New Roman"/>
+          <w:sz w:val="28"/>
+          <w:szCs w:val="28"/>
+        </w:rPr>
+        <w:t>Companies</w:t>
+      </w:r>
+      <w:proofErr w:type="spellEnd"/>
+      <w:r>
+        <w:rPr>
+          <w:rFonts w:ascii="Times New Roman" w:hAnsi="Times New Roman" w:cs="Times New Roman"/>
+          <w:sz w:val="28"/>
+          <w:szCs w:val="28"/>
+        </w:rPr>
+        <w:t>);</w:t>
       </w:r>
     </w:p>
     <w:p>
@@ -2797,13 +3224,41 @@
           <w:szCs w:val="28"/>
         </w:rPr>
       </w:pPr>
-      <w:r>
-        <w:rPr>
-          <w:rFonts w:ascii="Times New Roman" w:hAnsi="Times New Roman" w:cs="Times New Roman"/>
-          <w:sz w:val="28"/>
-          <w:szCs w:val="28"/>
-        </w:rPr>
-        <w:t>spGetAllEmployees (возвращает все записи из таблицы Employees);</w:t>
+      <w:proofErr w:type="spellStart"/>
+      <w:r>
+        <w:rPr>
+          <w:rFonts w:ascii="Times New Roman" w:hAnsi="Times New Roman" w:cs="Times New Roman"/>
+          <w:sz w:val="28"/>
+          <w:szCs w:val="28"/>
+        </w:rPr>
+        <w:t>spGetAllEmployees</w:t>
+      </w:r>
+      <w:proofErr w:type="spellEnd"/>
+      <w:r>
+        <w:rPr>
+          <w:rFonts w:ascii="Times New Roman" w:hAnsi="Times New Roman" w:cs="Times New Roman"/>
+          <w:sz w:val="28"/>
+          <w:szCs w:val="28"/>
+        </w:rPr>
+        <w:t xml:space="preserve"> (возвращает все записи из таблицы </w:t>
+      </w:r>
+      <w:proofErr w:type="spellStart"/>
+      <w:r>
+        <w:rPr>
+          <w:rFonts w:ascii="Times New Roman" w:hAnsi="Times New Roman" w:cs="Times New Roman"/>
+          <w:sz w:val="28"/>
+          <w:szCs w:val="28"/>
+        </w:rPr>
+        <w:t>Employees</w:t>
+      </w:r>
+      <w:proofErr w:type="spellEnd"/>
+      <w:r>
+        <w:rPr>
+          <w:rFonts w:ascii="Times New Roman" w:hAnsi="Times New Roman" w:cs="Times New Roman"/>
+          <w:sz w:val="28"/>
+          <w:szCs w:val="28"/>
+        </w:rPr>
+        <w:t>);</w:t>
       </w:r>
     </w:p>
     <w:p>
@@ -2822,6 +3277,7 @@
           <w:szCs w:val="28"/>
         </w:rPr>
       </w:pPr>
+      <w:proofErr w:type="spellStart"/>
       <w:r>
         <w:rPr>
           <w:rFonts w:ascii="Times New Roman" w:hAnsi="Times New Roman" w:cs="Times New Roman"/>
@@ -2849,6 +3305,7 @@
         </w:rPr>
         <w:t>s</w:t>
       </w:r>
+      <w:proofErr w:type="spellEnd"/>
       <w:r>
         <w:rPr>
           <w:rFonts w:ascii="Times New Roman" w:hAnsi="Times New Roman" w:cs="Times New Roman"/>
@@ -2937,6 +3394,7 @@
         </w:rPr>
         <w:t xml:space="preserve"> </w:t>
       </w:r>
+      <w:proofErr w:type="spellStart"/>
       <w:r>
         <w:rPr>
           <w:rFonts w:ascii="Times New Roman" w:hAnsi="Times New Roman" w:cs="Times New Roman"/>
@@ -2955,6 +3413,7 @@
         </w:rPr>
         <w:t>s</w:t>
       </w:r>
+      <w:proofErr w:type="spellEnd"/>
       <w:r>
         <w:rPr>
           <w:rFonts w:ascii="Times New Roman" w:hAnsi="Times New Roman" w:cs="Times New Roman"/>
@@ -2980,13 +3439,41 @@
           <w:szCs w:val="28"/>
         </w:rPr>
       </w:pPr>
-      <w:r>
-        <w:rPr>
-          <w:rFonts w:ascii="Times New Roman" w:hAnsi="Times New Roman" w:cs="Times New Roman"/>
-          <w:sz w:val="28"/>
-          <w:szCs w:val="28"/>
-        </w:rPr>
-        <w:t>spGetAllPositions (возвращает все записи из таблицы Positions);</w:t>
+      <w:proofErr w:type="spellStart"/>
+      <w:r>
+        <w:rPr>
+          <w:rFonts w:ascii="Times New Roman" w:hAnsi="Times New Roman" w:cs="Times New Roman"/>
+          <w:sz w:val="28"/>
+          <w:szCs w:val="28"/>
+        </w:rPr>
+        <w:t>spGetAllPositions</w:t>
+      </w:r>
+      <w:proofErr w:type="spellEnd"/>
+      <w:r>
+        <w:rPr>
+          <w:rFonts w:ascii="Times New Roman" w:hAnsi="Times New Roman" w:cs="Times New Roman"/>
+          <w:sz w:val="28"/>
+          <w:szCs w:val="28"/>
+        </w:rPr>
+        <w:t xml:space="preserve"> (возвращает все записи из таблицы </w:t>
+      </w:r>
+      <w:proofErr w:type="spellStart"/>
+      <w:r>
+        <w:rPr>
+          <w:rFonts w:ascii="Times New Roman" w:hAnsi="Times New Roman" w:cs="Times New Roman"/>
+          <w:sz w:val="28"/>
+          <w:szCs w:val="28"/>
+        </w:rPr>
+        <w:t>Positions</w:t>
+      </w:r>
+      <w:proofErr w:type="spellEnd"/>
+      <w:r>
+        <w:rPr>
+          <w:rFonts w:ascii="Times New Roman" w:hAnsi="Times New Roman" w:cs="Times New Roman"/>
+          <w:sz w:val="28"/>
+          <w:szCs w:val="28"/>
+        </w:rPr>
+        <w:t>);</w:t>
       </w:r>
     </w:p>
     <w:p>
@@ -3005,6 +3492,7 @@
           <w:szCs w:val="28"/>
         </w:rPr>
       </w:pPr>
+      <w:proofErr w:type="spellStart"/>
       <w:r>
         <w:rPr>
           <w:rFonts w:ascii="Times New Roman" w:hAnsi="Times New Roman" w:cs="Times New Roman"/>
@@ -3014,6 +3502,7 @@
         <w:lastRenderedPageBreak/>
         <w:t>spExist</w:t>
       </w:r>
+      <w:proofErr w:type="spellEnd"/>
       <w:r>
         <w:rPr>
           <w:rFonts w:ascii="Times New Roman" w:hAnsi="Times New Roman" w:cs="Times New Roman"/>
@@ -3023,13 +3512,41 @@
         </w:rPr>
         <w:t>s</w:t>
       </w:r>
-      <w:r>
-        <w:rPr>
-          <w:rFonts w:ascii="Times New Roman" w:hAnsi="Times New Roman" w:cs="Times New Roman"/>
-          <w:sz w:val="28"/>
-          <w:szCs w:val="28"/>
-        </w:rPr>
-        <w:t xml:space="preserve">ActivityType (проверяет существование записи в бд по </w:t>
+      <w:proofErr w:type="spellStart"/>
+      <w:r>
+        <w:rPr>
+          <w:rFonts w:ascii="Times New Roman" w:hAnsi="Times New Roman" w:cs="Times New Roman"/>
+          <w:sz w:val="28"/>
+          <w:szCs w:val="28"/>
+        </w:rPr>
+        <w:t>ActivityType</w:t>
+      </w:r>
+      <w:proofErr w:type="spellEnd"/>
+      <w:r>
+        <w:rPr>
+          <w:rFonts w:ascii="Times New Roman" w:hAnsi="Times New Roman" w:cs="Times New Roman"/>
+          <w:sz w:val="28"/>
+          <w:szCs w:val="28"/>
+        </w:rPr>
+        <w:t xml:space="preserve"> (проверяет существование записи в </w:t>
+      </w:r>
+      <w:proofErr w:type="spellStart"/>
+      <w:r>
+        <w:rPr>
+          <w:rFonts w:ascii="Times New Roman" w:hAnsi="Times New Roman" w:cs="Times New Roman"/>
+          <w:sz w:val="28"/>
+          <w:szCs w:val="28"/>
+        </w:rPr>
+        <w:t>бд</w:t>
+      </w:r>
+      <w:proofErr w:type="spellEnd"/>
+      <w:r>
+        <w:rPr>
+          <w:rFonts w:ascii="Times New Roman" w:hAnsi="Times New Roman" w:cs="Times New Roman"/>
+          <w:sz w:val="28"/>
+          <w:szCs w:val="28"/>
+        </w:rPr>
+        <w:t xml:space="preserve"> по </w:t>
       </w:r>
       <w:r>
         <w:rPr>
@@ -3046,7 +3563,25 @@
           <w:sz w:val="28"/>
           <w:szCs w:val="28"/>
         </w:rPr>
-        <w:t xml:space="preserve"> в таблице ActivityType);</w:t>
+        <w:t xml:space="preserve"> в таблице </w:t>
+      </w:r>
+      <w:proofErr w:type="spellStart"/>
+      <w:r>
+        <w:rPr>
+          <w:rFonts w:ascii="Times New Roman" w:hAnsi="Times New Roman" w:cs="Times New Roman"/>
+          <w:sz w:val="28"/>
+          <w:szCs w:val="28"/>
+        </w:rPr>
+        <w:t>ActivityType</w:t>
+      </w:r>
+      <w:proofErr w:type="spellEnd"/>
+      <w:r>
+        <w:rPr>
+          <w:rFonts w:ascii="Times New Roman" w:hAnsi="Times New Roman" w:cs="Times New Roman"/>
+          <w:sz w:val="28"/>
+          <w:szCs w:val="28"/>
+        </w:rPr>
+        <w:t>);</w:t>
       </w:r>
     </w:p>
     <w:p>
@@ -3065,6 +3600,7 @@
           <w:szCs w:val="28"/>
         </w:rPr>
       </w:pPr>
+      <w:proofErr w:type="spellStart"/>
       <w:r>
         <w:rPr>
           <w:rFonts w:ascii="Times New Roman" w:hAnsi="Times New Roman" w:cs="Times New Roman"/>
@@ -3073,6 +3609,7 @@
         </w:rPr>
         <w:t>spExist</w:t>
       </w:r>
+      <w:proofErr w:type="spellEnd"/>
       <w:r>
         <w:rPr>
           <w:rFonts w:ascii="Times New Roman" w:hAnsi="Times New Roman" w:cs="Times New Roman"/>
@@ -3082,13 +3619,41 @@
         </w:rPr>
         <w:t>s</w:t>
       </w:r>
-      <w:r>
-        <w:rPr>
-          <w:rFonts w:ascii="Times New Roman" w:hAnsi="Times New Roman" w:cs="Times New Roman"/>
-          <w:sz w:val="28"/>
-          <w:szCs w:val="28"/>
-        </w:rPr>
-        <w:t xml:space="preserve">Company (проверяет существование записи в бд по </w:t>
+      <w:proofErr w:type="spellStart"/>
+      <w:r>
+        <w:rPr>
+          <w:rFonts w:ascii="Times New Roman" w:hAnsi="Times New Roman" w:cs="Times New Roman"/>
+          <w:sz w:val="28"/>
+          <w:szCs w:val="28"/>
+        </w:rPr>
+        <w:t>Company</w:t>
+      </w:r>
+      <w:proofErr w:type="spellEnd"/>
+      <w:r>
+        <w:rPr>
+          <w:rFonts w:ascii="Times New Roman" w:hAnsi="Times New Roman" w:cs="Times New Roman"/>
+          <w:sz w:val="28"/>
+          <w:szCs w:val="28"/>
+        </w:rPr>
+        <w:t xml:space="preserve"> (проверяет существование записи в </w:t>
+      </w:r>
+      <w:proofErr w:type="spellStart"/>
+      <w:r>
+        <w:rPr>
+          <w:rFonts w:ascii="Times New Roman" w:hAnsi="Times New Roman" w:cs="Times New Roman"/>
+          <w:sz w:val="28"/>
+          <w:szCs w:val="28"/>
+        </w:rPr>
+        <w:t>бд</w:t>
+      </w:r>
+      <w:proofErr w:type="spellEnd"/>
+      <w:r>
+        <w:rPr>
+          <w:rFonts w:ascii="Times New Roman" w:hAnsi="Times New Roman" w:cs="Times New Roman"/>
+          <w:sz w:val="28"/>
+          <w:szCs w:val="28"/>
+        </w:rPr>
+        <w:t xml:space="preserve"> по </w:t>
       </w:r>
       <w:r>
         <w:rPr>
@@ -3105,7 +3670,25 @@
           <w:sz w:val="28"/>
           <w:szCs w:val="28"/>
         </w:rPr>
-        <w:t xml:space="preserve"> в таблице Company);</w:t>
+        <w:t xml:space="preserve"> в таблице </w:t>
+      </w:r>
+      <w:proofErr w:type="spellStart"/>
+      <w:r>
+        <w:rPr>
+          <w:rFonts w:ascii="Times New Roman" w:hAnsi="Times New Roman" w:cs="Times New Roman"/>
+          <w:sz w:val="28"/>
+          <w:szCs w:val="28"/>
+        </w:rPr>
+        <w:t>Company</w:t>
+      </w:r>
+      <w:proofErr w:type="spellEnd"/>
+      <w:r>
+        <w:rPr>
+          <w:rFonts w:ascii="Times New Roman" w:hAnsi="Times New Roman" w:cs="Times New Roman"/>
+          <w:sz w:val="28"/>
+          <w:szCs w:val="28"/>
+        </w:rPr>
+        <w:t>);</w:t>
       </w:r>
     </w:p>
     <w:p>
@@ -3124,6 +3707,7 @@
           <w:szCs w:val="28"/>
         </w:rPr>
       </w:pPr>
+      <w:proofErr w:type="spellStart"/>
       <w:r>
         <w:rPr>
           <w:rFonts w:ascii="Times New Roman" w:hAnsi="Times New Roman" w:cs="Times New Roman"/>
@@ -3132,6 +3716,7 @@
         </w:rPr>
         <w:t>spExist</w:t>
       </w:r>
+      <w:proofErr w:type="spellEnd"/>
       <w:r>
         <w:rPr>
           <w:rFonts w:ascii="Times New Roman" w:hAnsi="Times New Roman" w:cs="Times New Roman"/>
@@ -3141,13 +3726,41 @@
         </w:rPr>
         <w:t>s</w:t>
       </w:r>
-      <w:r>
-        <w:rPr>
-          <w:rFonts w:ascii="Times New Roman" w:hAnsi="Times New Roman" w:cs="Times New Roman"/>
-          <w:sz w:val="28"/>
-          <w:szCs w:val="28"/>
-        </w:rPr>
-        <w:t xml:space="preserve">Employee (проверяет существование записи в бд по </w:t>
+      <w:proofErr w:type="spellStart"/>
+      <w:r>
+        <w:rPr>
+          <w:rFonts w:ascii="Times New Roman" w:hAnsi="Times New Roman" w:cs="Times New Roman"/>
+          <w:sz w:val="28"/>
+          <w:szCs w:val="28"/>
+        </w:rPr>
+        <w:t>Employee</w:t>
+      </w:r>
+      <w:proofErr w:type="spellEnd"/>
+      <w:r>
+        <w:rPr>
+          <w:rFonts w:ascii="Times New Roman" w:hAnsi="Times New Roman" w:cs="Times New Roman"/>
+          <w:sz w:val="28"/>
+          <w:szCs w:val="28"/>
+        </w:rPr>
+        <w:t xml:space="preserve"> (проверяет существование записи в </w:t>
+      </w:r>
+      <w:proofErr w:type="spellStart"/>
+      <w:r>
+        <w:rPr>
+          <w:rFonts w:ascii="Times New Roman" w:hAnsi="Times New Roman" w:cs="Times New Roman"/>
+          <w:sz w:val="28"/>
+          <w:szCs w:val="28"/>
+        </w:rPr>
+        <w:t>бд</w:t>
+      </w:r>
+      <w:proofErr w:type="spellEnd"/>
+      <w:r>
+        <w:rPr>
+          <w:rFonts w:ascii="Times New Roman" w:hAnsi="Times New Roman" w:cs="Times New Roman"/>
+          <w:sz w:val="28"/>
+          <w:szCs w:val="28"/>
+        </w:rPr>
+        <w:t xml:space="preserve"> по </w:t>
       </w:r>
       <w:r>
         <w:rPr>
@@ -3164,7 +3777,25 @@
           <w:sz w:val="28"/>
           <w:szCs w:val="28"/>
         </w:rPr>
-        <w:t xml:space="preserve"> в таблице Employee);</w:t>
+        <w:t xml:space="preserve"> в таблице </w:t>
+      </w:r>
+      <w:proofErr w:type="spellStart"/>
+      <w:r>
+        <w:rPr>
+          <w:rFonts w:ascii="Times New Roman" w:hAnsi="Times New Roman" w:cs="Times New Roman"/>
+          <w:sz w:val="28"/>
+          <w:szCs w:val="28"/>
+        </w:rPr>
+        <w:t>Employee</w:t>
+      </w:r>
+      <w:proofErr w:type="spellEnd"/>
+      <w:r>
+        <w:rPr>
+          <w:rFonts w:ascii="Times New Roman" w:hAnsi="Times New Roman" w:cs="Times New Roman"/>
+          <w:sz w:val="28"/>
+          <w:szCs w:val="28"/>
+        </w:rPr>
+        <w:t>);</w:t>
       </w:r>
     </w:p>
     <w:p>
@@ -3183,6 +3814,7 @@
           <w:szCs w:val="28"/>
         </w:rPr>
       </w:pPr>
+      <w:proofErr w:type="spellStart"/>
       <w:r>
         <w:rPr>
           <w:rFonts w:ascii="Times New Roman" w:hAnsi="Times New Roman" w:cs="Times New Roman"/>
@@ -3199,13 +3831,32 @@
         </w:rPr>
         <w:t>LegalForm</w:t>
       </w:r>
-      <w:r>
-        <w:rPr>
-          <w:rFonts w:ascii="Times New Roman" w:hAnsi="Times New Roman" w:cs="Times New Roman"/>
-          <w:sz w:val="28"/>
-          <w:szCs w:val="28"/>
-        </w:rPr>
-        <w:t xml:space="preserve"> (проверяет существование записи в бд по </w:t>
+      <w:proofErr w:type="spellEnd"/>
+      <w:r>
+        <w:rPr>
+          <w:rFonts w:ascii="Times New Roman" w:hAnsi="Times New Roman" w:cs="Times New Roman"/>
+          <w:sz w:val="28"/>
+          <w:szCs w:val="28"/>
+        </w:rPr>
+        <w:t xml:space="preserve"> (проверяет существование записи в </w:t>
+      </w:r>
+      <w:proofErr w:type="spellStart"/>
+      <w:r>
+        <w:rPr>
+          <w:rFonts w:ascii="Times New Roman" w:hAnsi="Times New Roman" w:cs="Times New Roman"/>
+          <w:sz w:val="28"/>
+          <w:szCs w:val="28"/>
+        </w:rPr>
+        <w:t>бд</w:t>
+      </w:r>
+      <w:proofErr w:type="spellEnd"/>
+      <w:r>
+        <w:rPr>
+          <w:rFonts w:ascii="Times New Roman" w:hAnsi="Times New Roman" w:cs="Times New Roman"/>
+          <w:sz w:val="28"/>
+          <w:szCs w:val="28"/>
+        </w:rPr>
+        <w:t xml:space="preserve"> по </w:t>
       </w:r>
       <w:r>
         <w:rPr>
@@ -3224,6 +3875,7 @@
         </w:rPr>
         <w:t xml:space="preserve"> в таблице </w:t>
       </w:r>
+      <w:proofErr w:type="spellStart"/>
       <w:r>
         <w:rPr>
           <w:rFonts w:ascii="Times New Roman" w:hAnsi="Times New Roman" w:cs="Times New Roman"/>
@@ -3232,6 +3884,7 @@
         </w:rPr>
         <w:t>LegalForm</w:t>
       </w:r>
+      <w:proofErr w:type="spellEnd"/>
       <w:r>
         <w:rPr>
           <w:rFonts w:ascii="Times New Roman" w:hAnsi="Times New Roman" w:cs="Times New Roman"/>
@@ -3257,13 +3910,41 @@
           <w:szCs w:val="28"/>
         </w:rPr>
       </w:pPr>
-      <w:r>
-        <w:rPr>
-          <w:rFonts w:ascii="Times New Roman" w:hAnsi="Times New Roman" w:cs="Times New Roman"/>
-          <w:sz w:val="28"/>
-          <w:szCs w:val="28"/>
-        </w:rPr>
-        <w:t xml:space="preserve">spExistPosition (проверяет существование записи в бд по </w:t>
+      <w:proofErr w:type="spellStart"/>
+      <w:r>
+        <w:rPr>
+          <w:rFonts w:ascii="Times New Roman" w:hAnsi="Times New Roman" w:cs="Times New Roman"/>
+          <w:sz w:val="28"/>
+          <w:szCs w:val="28"/>
+        </w:rPr>
+        <w:t>spExistPosition</w:t>
+      </w:r>
+      <w:proofErr w:type="spellEnd"/>
+      <w:r>
+        <w:rPr>
+          <w:rFonts w:ascii="Times New Roman" w:hAnsi="Times New Roman" w:cs="Times New Roman"/>
+          <w:sz w:val="28"/>
+          <w:szCs w:val="28"/>
+        </w:rPr>
+        <w:t xml:space="preserve"> (проверяет существование записи в </w:t>
+      </w:r>
+      <w:proofErr w:type="spellStart"/>
+      <w:r>
+        <w:rPr>
+          <w:rFonts w:ascii="Times New Roman" w:hAnsi="Times New Roman" w:cs="Times New Roman"/>
+          <w:sz w:val="28"/>
+          <w:szCs w:val="28"/>
+        </w:rPr>
+        <w:t>бд</w:t>
+      </w:r>
+      <w:proofErr w:type="spellEnd"/>
+      <w:r>
+        <w:rPr>
+          <w:rFonts w:ascii="Times New Roman" w:hAnsi="Times New Roman" w:cs="Times New Roman"/>
+          <w:sz w:val="28"/>
+          <w:szCs w:val="28"/>
+        </w:rPr>
+        <w:t xml:space="preserve"> по </w:t>
       </w:r>
       <w:r>
         <w:rPr>
@@ -3280,7 +3961,25 @@
           <w:sz w:val="28"/>
           <w:szCs w:val="28"/>
         </w:rPr>
-        <w:t xml:space="preserve"> в таблице Position);</w:t>
+        <w:t xml:space="preserve"> в таблице </w:t>
+      </w:r>
+      <w:proofErr w:type="spellStart"/>
+      <w:r>
+        <w:rPr>
+          <w:rFonts w:ascii="Times New Roman" w:hAnsi="Times New Roman" w:cs="Times New Roman"/>
+          <w:sz w:val="28"/>
+          <w:szCs w:val="28"/>
+        </w:rPr>
+        <w:t>Position</w:t>
+      </w:r>
+      <w:proofErr w:type="spellEnd"/>
+      <w:r>
+        <w:rPr>
+          <w:rFonts w:ascii="Times New Roman" w:hAnsi="Times New Roman" w:cs="Times New Roman"/>
+          <w:sz w:val="28"/>
+          <w:szCs w:val="28"/>
+        </w:rPr>
+        <w:t>);</w:t>
       </w:r>
     </w:p>
     <w:p>
@@ -3299,13 +3998,23 @@
           <w:szCs w:val="28"/>
         </w:rPr>
       </w:pPr>
-      <w:r>
-        <w:rPr>
-          <w:rFonts w:ascii="Times New Roman" w:hAnsi="Times New Roman" w:cs="Times New Roman"/>
-          <w:sz w:val="28"/>
-          <w:szCs w:val="28"/>
-        </w:rPr>
-        <w:t xml:space="preserve">spUpdateActivityType (обновляет запись по </w:t>
+      <w:proofErr w:type="spellStart"/>
+      <w:r>
+        <w:rPr>
+          <w:rFonts w:ascii="Times New Roman" w:hAnsi="Times New Roman" w:cs="Times New Roman"/>
+          <w:sz w:val="28"/>
+          <w:szCs w:val="28"/>
+        </w:rPr>
+        <w:t>spUpdateActivityType</w:t>
+      </w:r>
+      <w:proofErr w:type="spellEnd"/>
+      <w:r>
+        <w:rPr>
+          <w:rFonts w:ascii="Times New Roman" w:hAnsi="Times New Roman" w:cs="Times New Roman"/>
+          <w:sz w:val="28"/>
+          <w:szCs w:val="28"/>
+        </w:rPr>
+        <w:t xml:space="preserve"> (обновляет запись по </w:t>
       </w:r>
       <w:r>
         <w:rPr>
@@ -3322,7 +4031,25 @@
           <w:sz w:val="28"/>
           <w:szCs w:val="28"/>
         </w:rPr>
-        <w:t xml:space="preserve"> из таблицы ActivityType);</w:t>
+        <w:t xml:space="preserve"> из таблицы </w:t>
+      </w:r>
+      <w:proofErr w:type="spellStart"/>
+      <w:r>
+        <w:rPr>
+          <w:rFonts w:ascii="Times New Roman" w:hAnsi="Times New Roman" w:cs="Times New Roman"/>
+          <w:sz w:val="28"/>
+          <w:szCs w:val="28"/>
+        </w:rPr>
+        <w:t>ActivityType</w:t>
+      </w:r>
+      <w:proofErr w:type="spellEnd"/>
+      <w:r>
+        <w:rPr>
+          <w:rFonts w:ascii="Times New Roman" w:hAnsi="Times New Roman" w:cs="Times New Roman"/>
+          <w:sz w:val="28"/>
+          <w:szCs w:val="28"/>
+        </w:rPr>
+        <w:t>);</w:t>
       </w:r>
     </w:p>
     <w:p>
@@ -3341,13 +4068,23 @@
           <w:szCs w:val="28"/>
         </w:rPr>
       </w:pPr>
-      <w:r>
-        <w:rPr>
-          <w:rFonts w:ascii="Times New Roman" w:hAnsi="Times New Roman" w:cs="Times New Roman"/>
-          <w:sz w:val="28"/>
-          <w:szCs w:val="28"/>
-        </w:rPr>
-        <w:t xml:space="preserve">spUpdateCompany (обновляет запись по </w:t>
+      <w:proofErr w:type="spellStart"/>
+      <w:r>
+        <w:rPr>
+          <w:rFonts w:ascii="Times New Roman" w:hAnsi="Times New Roman" w:cs="Times New Roman"/>
+          <w:sz w:val="28"/>
+          <w:szCs w:val="28"/>
+        </w:rPr>
+        <w:t>spUpdateCompany</w:t>
+      </w:r>
+      <w:proofErr w:type="spellEnd"/>
+      <w:r>
+        <w:rPr>
+          <w:rFonts w:ascii="Times New Roman" w:hAnsi="Times New Roman" w:cs="Times New Roman"/>
+          <w:sz w:val="28"/>
+          <w:szCs w:val="28"/>
+        </w:rPr>
+        <w:t xml:space="preserve"> (обновляет запись по </w:t>
       </w:r>
       <w:r>
         <w:rPr>
@@ -3364,7 +4101,25 @@
           <w:sz w:val="28"/>
           <w:szCs w:val="28"/>
         </w:rPr>
-        <w:t xml:space="preserve"> из таблицы Company);</w:t>
+        <w:t xml:space="preserve"> из таблицы </w:t>
+      </w:r>
+      <w:proofErr w:type="spellStart"/>
+      <w:r>
+        <w:rPr>
+          <w:rFonts w:ascii="Times New Roman" w:hAnsi="Times New Roman" w:cs="Times New Roman"/>
+          <w:sz w:val="28"/>
+          <w:szCs w:val="28"/>
+        </w:rPr>
+        <w:t>Company</w:t>
+      </w:r>
+      <w:proofErr w:type="spellEnd"/>
+      <w:r>
+        <w:rPr>
+          <w:rFonts w:ascii="Times New Roman" w:hAnsi="Times New Roman" w:cs="Times New Roman"/>
+          <w:sz w:val="28"/>
+          <w:szCs w:val="28"/>
+        </w:rPr>
+        <w:t>);</w:t>
       </w:r>
     </w:p>
     <w:p>
@@ -3383,13 +4138,23 @@
           <w:szCs w:val="28"/>
         </w:rPr>
       </w:pPr>
-      <w:r>
-        <w:rPr>
-          <w:rFonts w:ascii="Times New Roman" w:hAnsi="Times New Roman" w:cs="Times New Roman"/>
-          <w:sz w:val="28"/>
-          <w:szCs w:val="28"/>
-        </w:rPr>
-        <w:t xml:space="preserve">spUpdateEmployee (обновляет запись по </w:t>
+      <w:proofErr w:type="spellStart"/>
+      <w:r>
+        <w:rPr>
+          <w:rFonts w:ascii="Times New Roman" w:hAnsi="Times New Roman" w:cs="Times New Roman"/>
+          <w:sz w:val="28"/>
+          <w:szCs w:val="28"/>
+        </w:rPr>
+        <w:t>spUpdateEmployee</w:t>
+      </w:r>
+      <w:proofErr w:type="spellEnd"/>
+      <w:r>
+        <w:rPr>
+          <w:rFonts w:ascii="Times New Roman" w:hAnsi="Times New Roman" w:cs="Times New Roman"/>
+          <w:sz w:val="28"/>
+          <w:szCs w:val="28"/>
+        </w:rPr>
+        <w:t xml:space="preserve"> (обновляет запись по </w:t>
       </w:r>
       <w:r>
         <w:rPr>
@@ -3406,7 +4171,25 @@
           <w:sz w:val="28"/>
           <w:szCs w:val="28"/>
         </w:rPr>
-        <w:t xml:space="preserve"> из таблицы Employee);</w:t>
+        <w:t xml:space="preserve"> из таблицы </w:t>
+      </w:r>
+      <w:proofErr w:type="spellStart"/>
+      <w:r>
+        <w:rPr>
+          <w:rFonts w:ascii="Times New Roman" w:hAnsi="Times New Roman" w:cs="Times New Roman"/>
+          <w:sz w:val="28"/>
+          <w:szCs w:val="28"/>
+        </w:rPr>
+        <w:t>Employee</w:t>
+      </w:r>
+      <w:proofErr w:type="spellEnd"/>
+      <w:r>
+        <w:rPr>
+          <w:rFonts w:ascii="Times New Roman" w:hAnsi="Times New Roman" w:cs="Times New Roman"/>
+          <w:sz w:val="28"/>
+          <w:szCs w:val="28"/>
+        </w:rPr>
+        <w:t>);</w:t>
       </w:r>
     </w:p>
     <w:p>
@@ -3425,6 +4208,7 @@
           <w:szCs w:val="28"/>
         </w:rPr>
       </w:pPr>
+      <w:proofErr w:type="spellStart"/>
       <w:r>
         <w:rPr>
           <w:rFonts w:ascii="Times New Roman" w:hAnsi="Times New Roman" w:cs="Times New Roman"/>
@@ -3443,6 +4227,7 @@
         </w:rPr>
         <w:t>LegalForm</w:t>
       </w:r>
+      <w:proofErr w:type="spellEnd"/>
       <w:r>
         <w:rPr>
           <w:rFonts w:ascii="Times New Roman" w:hAnsi="Times New Roman" w:cs="Times New Roman"/>
@@ -3548,6 +4333,7 @@
         </w:rPr>
         <w:t xml:space="preserve"> </w:t>
       </w:r>
+      <w:proofErr w:type="spellStart"/>
       <w:r>
         <w:rPr>
           <w:rFonts w:ascii="Times New Roman" w:hAnsi="Times New Roman" w:cs="Times New Roman"/>
@@ -3557,6 +4343,7 @@
         </w:rPr>
         <w:t>LegalForm</w:t>
       </w:r>
+      <w:proofErr w:type="spellEnd"/>
       <w:r>
         <w:rPr>
           <w:rFonts w:ascii="Times New Roman" w:hAnsi="Times New Roman" w:cs="Times New Roman"/>
@@ -3582,6 +4369,7 @@
           <w:szCs w:val="28"/>
         </w:rPr>
       </w:pPr>
+      <w:proofErr w:type="spellStart"/>
       <w:r>
         <w:rPr>
           <w:rFonts w:ascii="Times New Roman" w:hAnsi="Times New Roman" w:cs="Times New Roman"/>
@@ -3591,6 +4379,7 @@
         </w:rPr>
         <w:t>spUpdatePosition</w:t>
       </w:r>
+      <w:proofErr w:type="spellEnd"/>
       <w:r>
         <w:rPr>
           <w:rFonts w:ascii="Times New Roman" w:hAnsi="Times New Roman" w:cs="Times New Roman"/>
@@ -3614,7 +4403,25 @@
           <w:sz w:val="28"/>
           <w:szCs w:val="28"/>
         </w:rPr>
-        <w:t xml:space="preserve"> из таблицы Position);</w:t>
+        <w:t xml:space="preserve"> из таблицы </w:t>
+      </w:r>
+      <w:proofErr w:type="spellStart"/>
+      <w:r>
+        <w:rPr>
+          <w:rFonts w:ascii="Times New Roman" w:hAnsi="Times New Roman" w:cs="Times New Roman"/>
+          <w:sz w:val="28"/>
+          <w:szCs w:val="28"/>
+        </w:rPr>
+        <w:t>Position</w:t>
+      </w:r>
+      <w:proofErr w:type="spellEnd"/>
+      <w:r>
+        <w:rPr>
+          <w:rFonts w:ascii="Times New Roman" w:hAnsi="Times New Roman" w:cs="Times New Roman"/>
+          <w:sz w:val="28"/>
+          <w:szCs w:val="28"/>
+        </w:rPr>
+        <w:t>);</w:t>
       </w:r>
     </w:p>
     <w:p>
@@ -3646,7 +4453,7 @@
           <w:color w:val="auto"/>
         </w:rPr>
       </w:pPr>
-      <w:bookmarkStart w:id="3" w:name="_Toc35707819"/>
+      <w:bookmarkStart w:id="2" w:name="_Toc35707819"/>
       <w:r>
         <w:rPr>
           <w:rFonts w:ascii="Times New Roman" w:hAnsi="Times New Roman" w:cs="Times New Roman"/>
@@ -3654,9 +4461,19 @@
           <w:color w:val="auto"/>
         </w:rPr>
         <w:lastRenderedPageBreak/>
-        <w:t>ОПИСАНИЕ ПРОЕКТА DataAccessLayer</w:t>
-      </w:r>
-      <w:bookmarkEnd w:id="3"/>
+        <w:t xml:space="preserve">ОПИСАНИЕ ПРОЕКТА </w:t>
+      </w:r>
+      <w:proofErr w:type="spellStart"/>
+      <w:r>
+        <w:rPr>
+          <w:rFonts w:ascii="Times New Roman" w:hAnsi="Times New Roman" w:cs="Times New Roman"/>
+          <w:b/>
+          <w:color w:val="auto"/>
+        </w:rPr>
+        <w:t>DataAccessLayer</w:t>
+      </w:r>
+      <w:bookmarkEnd w:id="2"/>
+      <w:proofErr w:type="spellEnd"/>
     </w:p>
     <w:p/>
     <w:p>
@@ -3711,6 +4528,7 @@
           <w:szCs w:val="28"/>
         </w:rPr>
       </w:pPr>
+      <w:proofErr w:type="spellStart"/>
       <w:r>
         <w:rPr>
           <w:rFonts w:ascii="Times New Roman" w:hAnsi="Times New Roman" w:cs="Times New Roman"/>
@@ -3720,6 +4538,7 @@
         </w:rPr>
         <w:t>DataAccess</w:t>
       </w:r>
+      <w:proofErr w:type="spellEnd"/>
       <w:r>
         <w:rPr>
           <w:rFonts w:ascii="Times New Roman" w:hAnsi="Times New Roman" w:cs="Times New Roman"/>
@@ -3751,6 +4570,7 @@
         </w:rPr>
         <w:t xml:space="preserve">Класс </w:t>
       </w:r>
+      <w:proofErr w:type="spellStart"/>
       <w:r>
         <w:rPr>
           <w:rFonts w:ascii="Times New Roman" w:hAnsi="Times New Roman" w:cs="Times New Roman"/>
@@ -3760,6 +4580,7 @@
         </w:rPr>
         <w:t>DataBaseConnection</w:t>
       </w:r>
+      <w:proofErr w:type="spellEnd"/>
       <w:r>
         <w:rPr>
           <w:rFonts w:ascii="Times New Roman" w:hAnsi="Times New Roman" w:cs="Times New Roman"/>
@@ -3776,14 +4597,16 @@
         </w:rPr>
         <w:t xml:space="preserve">. Строка подключения берется из файла </w:t>
       </w:r>
-      <w:r>
-        <w:rPr>
-          <w:rFonts w:ascii="Times New Roman" w:hAnsi="Times New Roman" w:cs="Times New Roman"/>
-          <w:sz w:val="28"/>
-          <w:szCs w:val="28"/>
-        </w:rPr>
-        <w:t>WebAPI\bin\Debug\netcoreapp2.2</w:t>
-      </w:r>
+      <w:proofErr w:type="spellStart"/>
+      <w:r>
+        <w:rPr>
+          <w:rFonts w:ascii="Times New Roman" w:hAnsi="Times New Roman" w:cs="Times New Roman"/>
+          <w:sz w:val="28"/>
+          <w:szCs w:val="28"/>
+        </w:rPr>
+        <w:t>WebAPI</w:t>
+      </w:r>
+      <w:proofErr w:type="spellEnd"/>
       <w:r>
         <w:rPr>
           <w:rFonts w:ascii="Times New Roman" w:hAnsi="Times New Roman" w:cs="Times New Roman"/>
@@ -3792,6 +4615,51 @@
         </w:rPr>
         <w:t>\</w:t>
       </w:r>
+      <w:proofErr w:type="spellStart"/>
+      <w:r>
+        <w:rPr>
+          <w:rFonts w:ascii="Times New Roman" w:hAnsi="Times New Roman" w:cs="Times New Roman"/>
+          <w:sz w:val="28"/>
+          <w:szCs w:val="28"/>
+        </w:rPr>
+        <w:t>bin</w:t>
+      </w:r>
+      <w:proofErr w:type="spellEnd"/>
+      <w:r>
+        <w:rPr>
+          <w:rFonts w:ascii="Times New Roman" w:hAnsi="Times New Roman" w:cs="Times New Roman"/>
+          <w:sz w:val="28"/>
+          <w:szCs w:val="28"/>
+        </w:rPr>
+        <w:t>\</w:t>
+      </w:r>
+      <w:proofErr w:type="spellStart"/>
+      <w:r>
+        <w:rPr>
+          <w:rFonts w:ascii="Times New Roman" w:hAnsi="Times New Roman" w:cs="Times New Roman"/>
+          <w:sz w:val="28"/>
+          <w:szCs w:val="28"/>
+        </w:rPr>
+        <w:t>Debug</w:t>
+      </w:r>
+      <w:proofErr w:type="spellEnd"/>
+      <w:r>
+        <w:rPr>
+          <w:rFonts w:ascii="Times New Roman" w:hAnsi="Times New Roman" w:cs="Times New Roman"/>
+          <w:sz w:val="28"/>
+          <w:szCs w:val="28"/>
+        </w:rPr>
+        <w:t>\netcoreapp2.2</w:t>
+      </w:r>
+      <w:r>
+        <w:rPr>
+          <w:rFonts w:ascii="Times New Roman" w:hAnsi="Times New Roman" w:cs="Times New Roman"/>
+          <w:sz w:val="28"/>
+          <w:szCs w:val="28"/>
+        </w:rPr>
+        <w:t>\</w:t>
+      </w:r>
+      <w:proofErr w:type="spellStart"/>
       <w:r>
         <w:rPr>
           <w:rFonts w:ascii="Times New Roman" w:hAnsi="Times New Roman" w:cs="Times New Roman"/>
@@ -3800,6 +4668,7 @@
         </w:rPr>
         <w:t>connectionStrings.json</w:t>
       </w:r>
+      <w:proofErr w:type="spellEnd"/>
       <w:r>
         <w:rPr>
           <w:rFonts w:ascii="Times New Roman" w:hAnsi="Times New Roman" w:cs="Times New Roman"/>
@@ -3808,6 +4677,7 @@
         </w:rPr>
         <w:t xml:space="preserve">, который находится в проекте </w:t>
       </w:r>
+      <w:proofErr w:type="spellStart"/>
       <w:r>
         <w:rPr>
           <w:rFonts w:ascii="Times New Roman" w:hAnsi="Times New Roman" w:cs="Times New Roman"/>
@@ -3817,6 +4687,7 @@
         </w:rPr>
         <w:t>WebAPI</w:t>
       </w:r>
+      <w:proofErr w:type="spellEnd"/>
       <w:r>
         <w:rPr>
           <w:rFonts w:ascii="Times New Roman" w:hAnsi="Times New Roman" w:cs="Times New Roman"/>
@@ -3848,6 +4719,7 @@
         </w:rPr>
         <w:t xml:space="preserve">Класс </w:t>
       </w:r>
+      <w:proofErr w:type="spellStart"/>
       <w:r>
         <w:rPr>
           <w:rFonts w:ascii="Times New Roman" w:hAnsi="Times New Roman" w:cs="Times New Roman"/>
@@ -3857,13 +4729,50 @@
         </w:rPr>
         <w:t>StoredProcedure</w:t>
       </w:r>
-      <w:r>
-        <w:rPr>
-          <w:rFonts w:ascii="Times New Roman" w:hAnsi="Times New Roman" w:cs="Times New Roman"/>
-          <w:sz w:val="28"/>
-          <w:szCs w:val="28"/>
-        </w:rPr>
-        <w:t xml:space="preserve"> за выполнение хранимых процедур и реализует интрефейс IDataBaseCommandExecutor;</w:t>
+      <w:proofErr w:type="spellEnd"/>
+      <w:r>
+        <w:rPr>
+          <w:rFonts w:ascii="Times New Roman" w:hAnsi="Times New Roman" w:cs="Times New Roman"/>
+          <w:sz w:val="28"/>
+          <w:szCs w:val="28"/>
+        </w:rPr>
+        <w:t xml:space="preserve"> за выполнение хранимых процедур и реализует </w:t>
+      </w:r>
+      <w:proofErr w:type="spellStart"/>
+      <w:r>
+        <w:rPr>
+          <w:rFonts w:ascii="Times New Roman" w:hAnsi="Times New Roman" w:cs="Times New Roman"/>
+          <w:sz w:val="28"/>
+          <w:szCs w:val="28"/>
+        </w:rPr>
+        <w:t>интрефейс</w:t>
+      </w:r>
+      <w:proofErr w:type="spellEnd"/>
+      <w:r>
+        <w:rPr>
+          <w:rFonts w:ascii="Times New Roman" w:hAnsi="Times New Roman" w:cs="Times New Roman"/>
+          <w:sz w:val="28"/>
+          <w:szCs w:val="28"/>
+        </w:rPr>
+        <w:t xml:space="preserve"> </w:t>
+      </w:r>
+      <w:proofErr w:type="spellStart"/>
+      <w:r>
+        <w:rPr>
+          <w:rFonts w:ascii="Times New Roman" w:hAnsi="Times New Roman" w:cs="Times New Roman"/>
+          <w:sz w:val="28"/>
+          <w:szCs w:val="28"/>
+        </w:rPr>
+        <w:t>IDataBaseCommandExecutor</w:t>
+      </w:r>
+      <w:proofErr w:type="spellEnd"/>
+      <w:r>
+        <w:rPr>
+          <w:rFonts w:ascii="Times New Roman" w:hAnsi="Times New Roman" w:cs="Times New Roman"/>
+          <w:sz w:val="28"/>
+          <w:szCs w:val="28"/>
+        </w:rPr>
+        <w:t>;</w:t>
       </w:r>
     </w:p>
     <w:p>
@@ -3880,6 +4789,7 @@
           <w:szCs w:val="28"/>
         </w:rPr>
       </w:pPr>
+      <w:proofErr w:type="spellStart"/>
       <w:r>
         <w:rPr>
           <w:rFonts w:ascii="Times New Roman" w:hAnsi="Times New Roman" w:cs="Times New Roman"/>
@@ -3889,6 +4799,7 @@
         </w:rPr>
         <w:t>DataContext</w:t>
       </w:r>
+      <w:proofErr w:type="spellEnd"/>
       <w:r>
         <w:rPr>
           <w:rFonts w:ascii="Times New Roman" w:hAnsi="Times New Roman" w:cs="Times New Roman"/>
@@ -3912,6 +4823,7 @@
           <w:szCs w:val="28"/>
         </w:rPr>
       </w:pPr>
+      <w:proofErr w:type="spellStart"/>
       <w:r>
         <w:rPr>
           <w:rFonts w:ascii="Times New Roman" w:hAnsi="Times New Roman" w:cs="Times New Roman"/>
@@ -3920,6 +4832,7 @@
         </w:rPr>
         <w:t>ActivityTypeDataAccessLayer</w:t>
       </w:r>
+      <w:proofErr w:type="spellEnd"/>
       <w:r>
         <w:rPr>
           <w:rFonts w:ascii="Times New Roman" w:hAnsi="Times New Roman" w:cs="Times New Roman"/>
@@ -3944,6 +4857,7 @@
           <w:szCs w:val="28"/>
         </w:rPr>
       </w:pPr>
+      <w:proofErr w:type="spellStart"/>
       <w:r>
         <w:rPr>
           <w:rFonts w:ascii="Times New Roman" w:hAnsi="Times New Roman" w:cs="Times New Roman"/>
@@ -3952,6 +4866,7 @@
         </w:rPr>
         <w:t>CompanyDataAccessLayer</w:t>
       </w:r>
+      <w:proofErr w:type="spellEnd"/>
       <w:r>
         <w:rPr>
           <w:rFonts w:ascii="Times New Roman" w:hAnsi="Times New Roman" w:cs="Times New Roman"/>
@@ -3963,6 +4878,8 @@
       <w:r>
         <w:t xml:space="preserve"> </w:t>
       </w:r>
+      <w:proofErr w:type="spellStart"/>
+      <w:proofErr w:type="gramStart"/>
       <w:r>
         <w:rPr>
           <w:rFonts w:ascii="Times New Roman" w:hAnsi="Times New Roman" w:cs="Times New Roman"/>
@@ -3971,6 +4888,7 @@
         </w:rPr>
         <w:t>ICompanyDataAccessLayer</w:t>
       </w:r>
+      <w:proofErr w:type="spellEnd"/>
       <w:r>
         <w:rPr>
           <w:rFonts w:ascii="Times New Roman" w:hAnsi="Times New Roman" w:cs="Times New Roman"/>
@@ -3988,6 +4906,7 @@
         </w:rPr>
         <w:t>;</w:t>
       </w:r>
+      <w:proofErr w:type="gramEnd"/>
     </w:p>
     <w:p>
       <w:pPr>
@@ -4003,6 +4922,7 @@
           <w:szCs w:val="28"/>
         </w:rPr>
       </w:pPr>
+      <w:proofErr w:type="spellStart"/>
       <w:r>
         <w:rPr>
           <w:rFonts w:ascii="Times New Roman" w:hAnsi="Times New Roman" w:cs="Times New Roman"/>
@@ -4011,6 +4931,7 @@
         </w:rPr>
         <w:t>EmployeeDataAccessLayer</w:t>
       </w:r>
+      <w:proofErr w:type="spellEnd"/>
       <w:r>
         <w:rPr>
           <w:rFonts w:ascii="Times New Roman" w:hAnsi="Times New Roman" w:cs="Times New Roman"/>
@@ -4035,22 +4956,42 @@
           <w:szCs w:val="28"/>
         </w:rPr>
       </w:pPr>
-      <w:r>
-        <w:rPr>
-          <w:rFonts w:ascii="Times New Roman" w:hAnsi="Times New Roman" w:cs="Times New Roman"/>
-          <w:sz w:val="28"/>
-          <w:szCs w:val="28"/>
-        </w:rPr>
-        <w:t xml:space="preserve">GeneralDataAccessLayer - </w:t>
-      </w:r>
-      <w:r>
-        <w:rPr>
-          <w:rFonts w:ascii="Times New Roman" w:hAnsi="Times New Roman" w:cs="Times New Roman"/>
-          <w:sz w:val="28"/>
-          <w:szCs w:val="28"/>
-        </w:rPr>
-        <w:t>представляет общую реализацию классов DataAccessLayer</w:t>
-      </w:r>
+      <w:proofErr w:type="spellStart"/>
+      <w:r>
+        <w:rPr>
+          <w:rFonts w:ascii="Times New Roman" w:hAnsi="Times New Roman" w:cs="Times New Roman"/>
+          <w:sz w:val="28"/>
+          <w:szCs w:val="28"/>
+        </w:rPr>
+        <w:t>GeneralDataAccessLayer</w:t>
+      </w:r>
+      <w:proofErr w:type="spellEnd"/>
+      <w:r>
+        <w:rPr>
+          <w:rFonts w:ascii="Times New Roman" w:hAnsi="Times New Roman" w:cs="Times New Roman"/>
+          <w:sz w:val="28"/>
+          <w:szCs w:val="28"/>
+        </w:rPr>
+        <w:t xml:space="preserve"> - </w:t>
+      </w:r>
+      <w:r>
+        <w:rPr>
+          <w:rFonts w:ascii="Times New Roman" w:hAnsi="Times New Roman" w:cs="Times New Roman"/>
+          <w:sz w:val="28"/>
+          <w:szCs w:val="28"/>
+        </w:rPr>
+        <w:t xml:space="preserve">представляет общую реализацию классов </w:t>
+      </w:r>
+      <w:proofErr w:type="spellStart"/>
+      <w:r>
+        <w:rPr>
+          <w:rFonts w:ascii="Times New Roman" w:hAnsi="Times New Roman" w:cs="Times New Roman"/>
+          <w:sz w:val="28"/>
+          <w:szCs w:val="28"/>
+        </w:rPr>
+        <w:t>DataAccessLayer</w:t>
+      </w:r>
+      <w:proofErr w:type="spellEnd"/>
       <w:r>
         <w:rPr>
           <w:rFonts w:ascii="Times New Roman" w:hAnsi="Times New Roman" w:cs="Times New Roman"/>
@@ -4090,6 +5031,7 @@
           <w:szCs w:val="28"/>
         </w:rPr>
       </w:pPr>
+      <w:proofErr w:type="spellStart"/>
       <w:r>
         <w:rPr>
           <w:rFonts w:ascii="Times New Roman" w:hAnsi="Times New Roman" w:cs="Times New Roman"/>
@@ -4106,6 +5048,7 @@
         </w:rPr>
         <w:t>Context</w:t>
       </w:r>
+      <w:proofErr w:type="spellEnd"/>
       <w:r>
         <w:rPr>
           <w:rFonts w:ascii="Times New Roman" w:hAnsi="Times New Roman" w:cs="Times New Roman"/>
@@ -4122,6 +5065,7 @@
         </w:rPr>
         <w:t xml:space="preserve">реализует паттерн </w:t>
       </w:r>
+      <w:proofErr w:type="spellStart"/>
       <w:r>
         <w:rPr>
           <w:rFonts w:ascii="Times New Roman" w:hAnsi="Times New Roman" w:cs="Times New Roman"/>
@@ -4131,6 +5075,7 @@
         </w:rPr>
         <w:t>UnitOfWork</w:t>
       </w:r>
+      <w:proofErr w:type="spellEnd"/>
       <w:r>
         <w:rPr>
           <w:rFonts w:ascii="Times New Roman" w:hAnsi="Times New Roman" w:cs="Times New Roman"/>
@@ -4139,6 +5084,7 @@
         </w:rPr>
         <w:t xml:space="preserve">, который предоставляет доступ к классам </w:t>
       </w:r>
+      <w:proofErr w:type="spellStart"/>
       <w:r>
         <w:rPr>
           <w:rFonts w:ascii="Times New Roman" w:hAnsi="Times New Roman" w:cs="Times New Roman"/>
@@ -4148,14 +5094,25 @@
         </w:rPr>
         <w:t>DataAccessLayer</w:t>
       </w:r>
-      <w:r>
-        <w:rPr>
-          <w:rFonts w:ascii="Times New Roman" w:hAnsi="Times New Roman" w:cs="Times New Roman"/>
-          <w:sz w:val="28"/>
-          <w:szCs w:val="28"/>
-        </w:rPr>
-        <w:t xml:space="preserve"> и реализует интерфейс IHrmContext</w:t>
-      </w:r>
+      <w:proofErr w:type="spellEnd"/>
+      <w:r>
+        <w:rPr>
+          <w:rFonts w:ascii="Times New Roman" w:hAnsi="Times New Roman" w:cs="Times New Roman"/>
+          <w:sz w:val="28"/>
+          <w:szCs w:val="28"/>
+        </w:rPr>
+        <w:t xml:space="preserve"> и реализует интерфейс </w:t>
+      </w:r>
+      <w:proofErr w:type="spellStart"/>
+      <w:r>
+        <w:rPr>
+          <w:rFonts w:ascii="Times New Roman" w:hAnsi="Times New Roman" w:cs="Times New Roman"/>
+          <w:sz w:val="28"/>
+          <w:szCs w:val="28"/>
+        </w:rPr>
+        <w:t>IHrmContext</w:t>
+      </w:r>
+      <w:proofErr w:type="spellEnd"/>
       <w:r>
         <w:rPr>
           <w:rFonts w:ascii="Times New Roman" w:hAnsi="Times New Roman" w:cs="Times New Roman"/>
@@ -4179,6 +5136,7 @@
           <w:szCs w:val="28"/>
         </w:rPr>
       </w:pPr>
+      <w:proofErr w:type="spellStart"/>
       <w:r>
         <w:rPr>
           <w:rFonts w:ascii="Times New Roman" w:hAnsi="Times New Roman" w:cs="Times New Roman"/>
@@ -4187,6 +5145,7 @@
         </w:rPr>
         <w:t>LegalFormDataAccessLayer</w:t>
       </w:r>
+      <w:proofErr w:type="spellEnd"/>
       <w:r>
         <w:rPr>
           <w:rFonts w:ascii="Times New Roman" w:hAnsi="Times New Roman" w:cs="Times New Roman"/>
@@ -4211,6 +5170,7 @@
           <w:szCs w:val="28"/>
         </w:rPr>
       </w:pPr>
+      <w:proofErr w:type="spellStart"/>
       <w:r>
         <w:rPr>
           <w:rFonts w:ascii="Times New Roman" w:hAnsi="Times New Roman" w:cs="Times New Roman"/>
@@ -4219,6 +5179,7 @@
         </w:rPr>
         <w:t>PositionDataAccessLayer</w:t>
       </w:r>
+      <w:proofErr w:type="spellEnd"/>
       <w:r>
         <w:rPr>
           <w:rFonts w:ascii="Times New Roman" w:hAnsi="Times New Roman" w:cs="Times New Roman"/>
@@ -4247,6 +5208,7 @@
         </w:rPr>
         <w:t xml:space="preserve">Классы </w:t>
       </w:r>
+      <w:proofErr w:type="spellStart"/>
       <w:r>
         <w:rPr>
           <w:rFonts w:ascii="Times New Roman" w:hAnsi="Times New Roman" w:cs="Times New Roman"/>
@@ -4256,6 +5218,7 @@
         </w:rPr>
         <w:t>DataAccessLayer</w:t>
       </w:r>
+      <w:proofErr w:type="spellEnd"/>
       <w:r>
         <w:rPr>
           <w:rFonts w:ascii="Times New Roman" w:hAnsi="Times New Roman" w:cs="Times New Roman"/>
@@ -4298,6 +5261,7 @@
         </w:rPr>
         <w:t xml:space="preserve"> и реализуют интерфейс </w:t>
       </w:r>
+      <w:proofErr w:type="spellStart"/>
       <w:r>
         <w:rPr>
           <w:rFonts w:ascii="Times New Roman" w:hAnsi="Times New Roman" w:cs="Times New Roman"/>
@@ -4307,6 +5271,7 @@
         </w:rPr>
         <w:t>IDataAccessLayer</w:t>
       </w:r>
+      <w:proofErr w:type="spellEnd"/>
       <w:r>
         <w:rPr>
           <w:rFonts w:ascii="Times New Roman" w:hAnsi="Times New Roman" w:cs="Times New Roman"/>
@@ -4315,13 +5280,23 @@
         </w:rPr>
         <w:t xml:space="preserve"> и наследуются от </w:t>
       </w:r>
-      <w:r>
-        <w:rPr>
-          <w:rFonts w:ascii="Times New Roman" w:hAnsi="Times New Roman" w:cs="Times New Roman"/>
-          <w:sz w:val="28"/>
-          <w:szCs w:val="28"/>
-        </w:rPr>
-        <w:t>GeneralDataAccessLayer;</w:t>
+      <w:proofErr w:type="spellStart"/>
+      <w:r>
+        <w:rPr>
+          <w:rFonts w:ascii="Times New Roman" w:hAnsi="Times New Roman" w:cs="Times New Roman"/>
+          <w:sz w:val="28"/>
+          <w:szCs w:val="28"/>
+        </w:rPr>
+        <w:t>GeneralDataAccessLayer</w:t>
+      </w:r>
+      <w:proofErr w:type="spellEnd"/>
+      <w:r>
+        <w:rPr>
+          <w:rFonts w:ascii="Times New Roman" w:hAnsi="Times New Roman" w:cs="Times New Roman"/>
+          <w:sz w:val="28"/>
+          <w:szCs w:val="28"/>
+        </w:rPr>
+        <w:t>;</w:t>
       </w:r>
     </w:p>
     <w:p>
@@ -4378,6 +5353,7 @@
           <w:szCs w:val="28"/>
         </w:rPr>
       </w:pPr>
+      <w:proofErr w:type="spellStart"/>
       <w:r>
         <w:rPr>
           <w:rFonts w:ascii="Times New Roman" w:hAnsi="Times New Roman" w:cs="Times New Roman"/>
@@ -4386,6 +5362,7 @@
         </w:rPr>
         <w:t>ActivityType</w:t>
       </w:r>
+      <w:proofErr w:type="spellEnd"/>
       <w:r>
         <w:rPr>
           <w:rFonts w:ascii="Times New Roman" w:hAnsi="Times New Roman" w:cs="Times New Roman"/>
@@ -4410,6 +5387,7 @@
           <w:szCs w:val="28"/>
         </w:rPr>
       </w:pPr>
+      <w:proofErr w:type="spellStart"/>
       <w:r>
         <w:rPr>
           <w:rFonts w:ascii="Times New Roman" w:hAnsi="Times New Roman" w:cs="Times New Roman"/>
@@ -4418,6 +5396,7 @@
         </w:rPr>
         <w:t>Company</w:t>
       </w:r>
+      <w:proofErr w:type="spellEnd"/>
       <w:r>
         <w:rPr>
           <w:rFonts w:ascii="Times New Roman" w:hAnsi="Times New Roman" w:cs="Times New Roman"/>
@@ -4442,6 +5421,7 @@
           <w:szCs w:val="28"/>
         </w:rPr>
       </w:pPr>
+      <w:proofErr w:type="spellStart"/>
       <w:r>
         <w:rPr>
           <w:rFonts w:ascii="Times New Roman" w:hAnsi="Times New Roman" w:cs="Times New Roman"/>
@@ -4450,6 +5430,7 @@
         </w:rPr>
         <w:t>Employee</w:t>
       </w:r>
+      <w:proofErr w:type="spellEnd"/>
       <w:r>
         <w:rPr>
           <w:rFonts w:ascii="Times New Roman" w:hAnsi="Times New Roman" w:cs="Times New Roman"/>
@@ -4474,6 +5455,7 @@
           <w:szCs w:val="28"/>
         </w:rPr>
       </w:pPr>
+      <w:proofErr w:type="spellStart"/>
       <w:r>
         <w:rPr>
           <w:rFonts w:ascii="Times New Roman" w:hAnsi="Times New Roman" w:cs="Times New Roman"/>
@@ -4482,6 +5464,7 @@
         </w:rPr>
         <w:t>LegalForm</w:t>
       </w:r>
+      <w:proofErr w:type="spellEnd"/>
       <w:r>
         <w:rPr>
           <w:rFonts w:ascii="Times New Roman" w:hAnsi="Times New Roman" w:cs="Times New Roman"/>
@@ -4506,6 +5489,7 @@
           <w:szCs w:val="28"/>
         </w:rPr>
       </w:pPr>
+      <w:proofErr w:type="spellStart"/>
       <w:r>
         <w:rPr>
           <w:rFonts w:ascii="Times New Roman" w:hAnsi="Times New Roman" w:cs="Times New Roman"/>
@@ -4514,6 +5498,7 @@
         </w:rPr>
         <w:t>Position</w:t>
       </w:r>
+      <w:proofErr w:type="spellEnd"/>
       <w:r>
         <w:rPr>
           <w:rFonts w:ascii="Times New Roman" w:hAnsi="Times New Roman" w:cs="Times New Roman"/>
@@ -4555,6 +5540,7 @@
         </w:rPr>
         <w:t xml:space="preserve"> – содержит интерфейсы проекта </w:t>
       </w:r>
+      <w:proofErr w:type="spellStart"/>
       <w:r>
         <w:rPr>
           <w:rFonts w:ascii="Times New Roman" w:hAnsi="Times New Roman" w:cs="Times New Roman"/>
@@ -4564,6 +5550,7 @@
         </w:rPr>
         <w:t>DataAccessLayer</w:t>
       </w:r>
+      <w:proofErr w:type="spellEnd"/>
       <w:r>
         <w:rPr>
           <w:rFonts w:ascii="Times New Roman" w:hAnsi="Times New Roman" w:cs="Times New Roman"/>
@@ -4587,6 +5574,7 @@
           <w:szCs w:val="28"/>
         </w:rPr>
       </w:pPr>
+      <w:proofErr w:type="spellStart"/>
       <w:r>
         <w:rPr>
           <w:rFonts w:ascii="Times New Roman" w:hAnsi="Times New Roman" w:cs="Times New Roman"/>
@@ -4595,6 +5583,7 @@
         </w:rPr>
         <w:t>ICompanyDataAccessLayer</w:t>
       </w:r>
+      <w:proofErr w:type="spellEnd"/>
       <w:r>
         <w:rPr>
           <w:rFonts w:ascii="Times New Roman" w:hAnsi="Times New Roman" w:cs="Times New Roman"/>
@@ -4612,6 +5601,7 @@
         </w:rPr>
         <w:t xml:space="preserve">наследуется от </w:t>
       </w:r>
+      <w:proofErr w:type="spellStart"/>
       <w:r>
         <w:rPr>
           <w:rFonts w:ascii="Times New Roman" w:hAnsi="Times New Roman" w:cs="Times New Roman"/>
@@ -4620,6 +5610,7 @@
         </w:rPr>
         <w:t>IDataAccessLayer</w:t>
       </w:r>
+      <w:proofErr w:type="spellEnd"/>
       <w:r>
         <w:rPr>
           <w:rFonts w:ascii="Times New Roman" w:hAnsi="Times New Roman" w:cs="Times New Roman"/>
@@ -4644,6 +5635,7 @@
           <w:szCs w:val="28"/>
         </w:rPr>
       </w:pPr>
+      <w:proofErr w:type="spellStart"/>
       <w:r>
         <w:rPr>
           <w:rFonts w:ascii="Times New Roman" w:hAnsi="Times New Roman" w:cs="Times New Roman"/>
@@ -4652,6 +5644,7 @@
         </w:rPr>
         <w:t>ICompanyRepository</w:t>
       </w:r>
+      <w:proofErr w:type="spellEnd"/>
       <w:r>
         <w:rPr>
           <w:rFonts w:ascii="Times New Roman" w:hAnsi="Times New Roman" w:cs="Times New Roman"/>
@@ -4660,6 +5653,7 @@
         </w:rPr>
         <w:t xml:space="preserve"> – наследуется от </w:t>
       </w:r>
+      <w:proofErr w:type="spellStart"/>
       <w:r>
         <w:rPr>
           <w:rFonts w:ascii="Times New Roman" w:hAnsi="Times New Roman" w:cs="Times New Roman"/>
@@ -4668,6 +5662,7 @@
         </w:rPr>
         <w:t>IRepository</w:t>
       </w:r>
+      <w:proofErr w:type="spellEnd"/>
       <w:r>
         <w:rPr>
           <w:rFonts w:ascii="Times New Roman" w:hAnsi="Times New Roman" w:cs="Times New Roman"/>
@@ -4692,6 +5687,7 @@
           <w:szCs w:val="28"/>
         </w:rPr>
       </w:pPr>
+      <w:proofErr w:type="spellStart"/>
       <w:r>
         <w:rPr>
           <w:rFonts w:ascii="Times New Roman" w:hAnsi="Times New Roman" w:cs="Times New Roman"/>
@@ -4700,6 +5696,7 @@
         </w:rPr>
         <w:t>IDataAccessLayer</w:t>
       </w:r>
+      <w:proofErr w:type="spellEnd"/>
       <w:r>
         <w:rPr>
           <w:rFonts w:ascii="Times New Roman" w:hAnsi="Times New Roman" w:cs="Times New Roman"/>
@@ -4724,6 +5721,7 @@
           <w:szCs w:val="28"/>
         </w:rPr>
       </w:pPr>
+      <w:proofErr w:type="spellStart"/>
       <w:r>
         <w:rPr>
           <w:rFonts w:ascii="Times New Roman" w:hAnsi="Times New Roman" w:cs="Times New Roman"/>
@@ -4733,6 +5731,7 @@
         <w:lastRenderedPageBreak/>
         <w:t>IDataBaseCommandExecutor</w:t>
       </w:r>
+      <w:proofErr w:type="spellEnd"/>
       <w:r>
         <w:rPr>
           <w:rFonts w:ascii="Times New Roman" w:hAnsi="Times New Roman" w:cs="Times New Roman"/>
@@ -4757,6 +5756,7 @@
           <w:szCs w:val="28"/>
         </w:rPr>
       </w:pPr>
+      <w:proofErr w:type="spellStart"/>
       <w:r>
         <w:rPr>
           <w:rFonts w:ascii="Times New Roman" w:hAnsi="Times New Roman" w:cs="Times New Roman"/>
@@ -4765,6 +5765,7 @@
         </w:rPr>
         <w:t>IHrmContext</w:t>
       </w:r>
+      <w:proofErr w:type="spellEnd"/>
       <w:r>
         <w:rPr>
           <w:rFonts w:ascii="Times New Roman" w:hAnsi="Times New Roman" w:cs="Times New Roman"/>
@@ -4789,6 +5790,7 @@
           <w:szCs w:val="28"/>
         </w:rPr>
       </w:pPr>
+      <w:proofErr w:type="spellStart"/>
       <w:r>
         <w:rPr>
           <w:rFonts w:ascii="Times New Roman" w:hAnsi="Times New Roman" w:cs="Times New Roman"/>
@@ -4797,6 +5799,7 @@
         </w:rPr>
         <w:t>IRepository</w:t>
       </w:r>
+      <w:proofErr w:type="spellEnd"/>
       <w:r>
         <w:rPr>
           <w:rFonts w:ascii="Times New Roman" w:hAnsi="Times New Roman" w:cs="Times New Roman"/>
@@ -4821,6 +5824,7 @@
           <w:szCs w:val="28"/>
         </w:rPr>
       </w:pPr>
+      <w:proofErr w:type="spellStart"/>
       <w:r>
         <w:rPr>
           <w:rFonts w:ascii="Times New Roman" w:hAnsi="Times New Roman" w:cs="Times New Roman"/>
@@ -4829,6 +5833,7 @@
         </w:rPr>
         <w:t>IUnitOfWork</w:t>
       </w:r>
+      <w:proofErr w:type="spellEnd"/>
       <w:r>
         <w:rPr>
           <w:rFonts w:ascii="Times New Roman" w:hAnsi="Times New Roman" w:cs="Times New Roman"/>
@@ -4853,13 +5858,41 @@
           <w:szCs w:val="28"/>
         </w:rPr>
       </w:pPr>
-      <w:r>
-        <w:rPr>
-          <w:rFonts w:ascii="Times New Roman" w:hAnsi="Times New Roman" w:cs="Times New Roman"/>
-          <w:sz w:val="28"/>
-          <w:szCs w:val="28"/>
-        </w:rPr>
-        <w:t>Repositories – содержит репозитории (для увеличения гибкости подключения к базе данных):</w:t>
+      <w:proofErr w:type="spellStart"/>
+      <w:r>
+        <w:rPr>
+          <w:rFonts w:ascii="Times New Roman" w:hAnsi="Times New Roman" w:cs="Times New Roman"/>
+          <w:sz w:val="28"/>
+          <w:szCs w:val="28"/>
+        </w:rPr>
+        <w:t>Repositories</w:t>
+      </w:r>
+      <w:proofErr w:type="spellEnd"/>
+      <w:r>
+        <w:rPr>
+          <w:rFonts w:ascii="Times New Roman" w:hAnsi="Times New Roman" w:cs="Times New Roman"/>
+          <w:sz w:val="28"/>
+          <w:szCs w:val="28"/>
+        </w:rPr>
+        <w:t xml:space="preserve"> – содержит </w:t>
+      </w:r>
+      <w:proofErr w:type="spellStart"/>
+      <w:r>
+        <w:rPr>
+          <w:rFonts w:ascii="Times New Roman" w:hAnsi="Times New Roman" w:cs="Times New Roman"/>
+          <w:sz w:val="28"/>
+          <w:szCs w:val="28"/>
+        </w:rPr>
+        <w:t>репозитории</w:t>
+      </w:r>
+      <w:proofErr w:type="spellEnd"/>
+      <w:r>
+        <w:rPr>
+          <w:rFonts w:ascii="Times New Roman" w:hAnsi="Times New Roman" w:cs="Times New Roman"/>
+          <w:sz w:val="28"/>
+          <w:szCs w:val="28"/>
+        </w:rPr>
+        <w:t xml:space="preserve"> (для увеличения гибкости подключения к базе данных):</w:t>
       </w:r>
     </w:p>
     <w:p>
@@ -4876,6 +5909,7 @@
           <w:szCs w:val="28"/>
         </w:rPr>
       </w:pPr>
+      <w:proofErr w:type="spellStart"/>
       <w:r>
         <w:rPr>
           <w:rFonts w:ascii="Times New Roman" w:hAnsi="Times New Roman" w:cs="Times New Roman"/>
@@ -4884,6 +5918,7 @@
         </w:rPr>
         <w:t>ActivityTypeRepository</w:t>
       </w:r>
+      <w:proofErr w:type="spellEnd"/>
       <w:r>
         <w:rPr>
           <w:rFonts w:ascii="Times New Roman" w:hAnsi="Times New Roman" w:cs="Times New Roman"/>
@@ -4908,6 +5943,7 @@
           <w:szCs w:val="28"/>
         </w:rPr>
       </w:pPr>
+      <w:proofErr w:type="spellStart"/>
       <w:r>
         <w:rPr>
           <w:rFonts w:ascii="Times New Roman" w:hAnsi="Times New Roman" w:cs="Times New Roman"/>
@@ -4916,6 +5952,7 @@
         </w:rPr>
         <w:t>CompanyRepository</w:t>
       </w:r>
+      <w:proofErr w:type="spellEnd"/>
       <w:r>
         <w:rPr>
           <w:rFonts w:ascii="Times New Roman" w:hAnsi="Times New Roman" w:cs="Times New Roman"/>
@@ -4933,6 +5970,7 @@
         </w:rPr>
         <w:t xml:space="preserve">реализует </w:t>
       </w:r>
+      <w:proofErr w:type="spellStart"/>
       <w:r>
         <w:rPr>
           <w:rFonts w:ascii="Times New Roman" w:hAnsi="Times New Roman" w:cs="Times New Roman"/>
@@ -4941,6 +5979,7 @@
         </w:rPr>
         <w:t>ICompanyRepository</w:t>
       </w:r>
+      <w:proofErr w:type="spellEnd"/>
       <w:r>
         <w:rPr>
           <w:rFonts w:ascii="Times New Roman" w:hAnsi="Times New Roman" w:cs="Times New Roman"/>
@@ -4965,13 +6004,23 @@
           <w:szCs w:val="28"/>
         </w:rPr>
       </w:pPr>
-      <w:r>
-        <w:rPr>
-          <w:rFonts w:ascii="Times New Roman" w:hAnsi="Times New Roman" w:cs="Times New Roman"/>
-          <w:sz w:val="28"/>
-          <w:szCs w:val="28"/>
-        </w:rPr>
-        <w:t xml:space="preserve">DataBaseUnitOfWork - </w:t>
+      <w:proofErr w:type="spellStart"/>
+      <w:r>
+        <w:rPr>
+          <w:rFonts w:ascii="Times New Roman" w:hAnsi="Times New Roman" w:cs="Times New Roman"/>
+          <w:sz w:val="28"/>
+          <w:szCs w:val="28"/>
+        </w:rPr>
+        <w:t>DataBaseUnitOfWork</w:t>
+      </w:r>
+      <w:proofErr w:type="spellEnd"/>
+      <w:r>
+        <w:rPr>
+          <w:rFonts w:ascii="Times New Roman" w:hAnsi="Times New Roman" w:cs="Times New Roman"/>
+          <w:sz w:val="28"/>
+          <w:szCs w:val="28"/>
+        </w:rPr>
+        <w:t xml:space="preserve"> - </w:t>
       </w:r>
       <w:r>
         <w:rPr>
@@ -4981,6 +6030,7 @@
         </w:rPr>
         <w:t xml:space="preserve">реализует паттерн </w:t>
       </w:r>
+      <w:proofErr w:type="spellStart"/>
       <w:r>
         <w:rPr>
           <w:rFonts w:ascii="Times New Roman" w:hAnsi="Times New Roman" w:cs="Times New Roman"/>
@@ -4990,6 +6040,7 @@
         </w:rPr>
         <w:t>UnitOfWork</w:t>
       </w:r>
+      <w:proofErr w:type="spellEnd"/>
       <w:r>
         <w:rPr>
           <w:rFonts w:ascii="Times New Roman" w:hAnsi="Times New Roman" w:cs="Times New Roman"/>
@@ -5015,6 +6066,7 @@
         </w:rPr>
         <w:t xml:space="preserve"> и реализует интерфейс I</w:t>
       </w:r>
+      <w:proofErr w:type="spellStart"/>
       <w:r>
         <w:rPr>
           <w:rFonts w:ascii="Times New Roman" w:hAnsi="Times New Roman" w:cs="Times New Roman"/>
@@ -5024,6 +6076,7 @@
         </w:rPr>
         <w:t>UnitOfWork</w:t>
       </w:r>
+      <w:proofErr w:type="spellEnd"/>
       <w:r>
         <w:rPr>
           <w:rFonts w:ascii="Times New Roman" w:hAnsi="Times New Roman" w:cs="Times New Roman"/>
@@ -5047,6 +6100,7 @@
           <w:szCs w:val="28"/>
         </w:rPr>
       </w:pPr>
+      <w:proofErr w:type="spellStart"/>
       <w:r>
         <w:rPr>
           <w:rFonts w:ascii="Times New Roman" w:hAnsi="Times New Roman" w:cs="Times New Roman"/>
@@ -5055,6 +6109,7 @@
         </w:rPr>
         <w:t>EmployeeRepository</w:t>
       </w:r>
+      <w:proofErr w:type="spellEnd"/>
       <w:r>
         <w:rPr>
           <w:rFonts w:ascii="Times New Roman" w:hAnsi="Times New Roman" w:cs="Times New Roman"/>
@@ -5079,13 +6134,23 @@
           <w:szCs w:val="28"/>
         </w:rPr>
       </w:pPr>
-      <w:r>
-        <w:rPr>
-          <w:rFonts w:ascii="Times New Roman" w:hAnsi="Times New Roman" w:cs="Times New Roman"/>
-          <w:sz w:val="28"/>
-          <w:szCs w:val="28"/>
-        </w:rPr>
-        <w:t xml:space="preserve">GeneralRepository - </w:t>
+      <w:proofErr w:type="spellStart"/>
+      <w:r>
+        <w:rPr>
+          <w:rFonts w:ascii="Times New Roman" w:hAnsi="Times New Roman" w:cs="Times New Roman"/>
+          <w:sz w:val="28"/>
+          <w:szCs w:val="28"/>
+        </w:rPr>
+        <w:t>GeneralRepository</w:t>
+      </w:r>
+      <w:proofErr w:type="spellEnd"/>
+      <w:r>
+        <w:rPr>
+          <w:rFonts w:ascii="Times New Roman" w:hAnsi="Times New Roman" w:cs="Times New Roman"/>
+          <w:sz w:val="28"/>
+          <w:szCs w:val="28"/>
+        </w:rPr>
+        <w:t xml:space="preserve"> - </w:t>
       </w:r>
       <w:r>
         <w:rPr>
@@ -5127,6 +6192,7 @@
           <w:szCs w:val="28"/>
         </w:rPr>
       </w:pPr>
+      <w:proofErr w:type="spellStart"/>
       <w:r>
         <w:rPr>
           <w:rFonts w:ascii="Times New Roman" w:hAnsi="Times New Roman" w:cs="Times New Roman"/>
@@ -5135,6 +6201,7 @@
         </w:rPr>
         <w:t>LegalFormRepository</w:t>
       </w:r>
+      <w:proofErr w:type="spellEnd"/>
       <w:r>
         <w:rPr>
           <w:rFonts w:ascii="Times New Roman" w:hAnsi="Times New Roman" w:cs="Times New Roman"/>
@@ -5159,6 +6226,7 @@
           <w:szCs w:val="28"/>
         </w:rPr>
       </w:pPr>
+      <w:proofErr w:type="spellStart"/>
       <w:r>
         <w:rPr>
           <w:rFonts w:ascii="Times New Roman" w:hAnsi="Times New Roman" w:cs="Times New Roman"/>
@@ -5167,6 +6235,7 @@
         </w:rPr>
         <w:t>PositionRepository</w:t>
       </w:r>
+      <w:proofErr w:type="spellEnd"/>
       <w:r>
         <w:rPr>
           <w:rFonts w:ascii="Times New Roman" w:hAnsi="Times New Roman" w:cs="Times New Roman"/>
@@ -5246,6 +6315,7 @@
         </w:rPr>
         <w:t xml:space="preserve">, наследуются от </w:t>
       </w:r>
+      <w:proofErr w:type="spellStart"/>
       <w:r>
         <w:rPr>
           <w:rFonts w:ascii="Times New Roman" w:hAnsi="Times New Roman" w:cs="Times New Roman"/>
@@ -5254,6 +6324,7 @@
         </w:rPr>
         <w:t>GeneralRepository</w:t>
       </w:r>
+      <w:proofErr w:type="spellEnd"/>
       <w:r>
         <w:rPr>
           <w:rFonts w:ascii="Times New Roman" w:hAnsi="Times New Roman" w:cs="Times New Roman"/>
@@ -5293,7 +6364,7 @@
           <w:color w:val="auto"/>
         </w:rPr>
       </w:pPr>
-      <w:bookmarkStart w:id="4" w:name="_Toc35707820"/>
+      <w:bookmarkStart w:id="3" w:name="_Toc35707820"/>
       <w:r>
         <w:rPr>
           <w:rFonts w:ascii="Times New Roman" w:hAnsi="Times New Roman" w:cs="Times New Roman"/>
@@ -5301,9 +6372,19 @@
           <w:color w:val="auto"/>
         </w:rPr>
         <w:lastRenderedPageBreak/>
-        <w:t>ОПИСАНИЕ ПРОЕКТА BusinessLogicLayer</w:t>
-      </w:r>
-      <w:bookmarkEnd w:id="4"/>
+        <w:t xml:space="preserve">ОПИСАНИЕ ПРОЕКТА </w:t>
+      </w:r>
+      <w:proofErr w:type="spellStart"/>
+      <w:r>
+        <w:rPr>
+          <w:rFonts w:ascii="Times New Roman" w:hAnsi="Times New Roman" w:cs="Times New Roman"/>
+          <w:b/>
+          <w:color w:val="auto"/>
+        </w:rPr>
+        <w:t>BusinessLogicLayer</w:t>
+      </w:r>
+      <w:bookmarkEnd w:id="3"/>
+      <w:proofErr w:type="spellEnd"/>
     </w:p>
     <w:p/>
     <w:p>
@@ -5323,6 +6404,7 @@
         </w:rPr>
         <w:t xml:space="preserve">Проект отвечает за выполнение логических операции приложения и связывает уровни </w:t>
       </w:r>
+      <w:proofErr w:type="spellStart"/>
       <w:r>
         <w:rPr>
           <w:rFonts w:ascii="Times New Roman" w:hAnsi="Times New Roman" w:cs="Times New Roman"/>
@@ -5332,6 +6414,7 @@
         </w:rPr>
         <w:t>WebAPI</w:t>
       </w:r>
+      <w:proofErr w:type="spellEnd"/>
       <w:r>
         <w:rPr>
           <w:rFonts w:ascii="Times New Roman" w:hAnsi="Times New Roman" w:cs="Times New Roman"/>
@@ -5340,6 +6423,7 @@
         </w:rPr>
         <w:t xml:space="preserve"> и </w:t>
       </w:r>
+      <w:proofErr w:type="spellStart"/>
       <w:r>
         <w:rPr>
           <w:rFonts w:ascii="Times New Roman" w:hAnsi="Times New Roman" w:cs="Times New Roman"/>
@@ -5349,6 +6433,7 @@
         </w:rPr>
         <w:t>DataAccessLayer</w:t>
       </w:r>
+      <w:proofErr w:type="spellEnd"/>
       <w:r>
         <w:rPr>
           <w:rFonts w:ascii="Times New Roman" w:hAnsi="Times New Roman" w:cs="Times New Roman"/>
@@ -5357,6 +6442,7 @@
         </w:rPr>
         <w:t xml:space="preserve">, тем самым скрывая реализацию доступа к данным от </w:t>
       </w:r>
+      <w:proofErr w:type="spellStart"/>
       <w:r>
         <w:rPr>
           <w:rFonts w:ascii="Times New Roman" w:hAnsi="Times New Roman" w:cs="Times New Roman"/>
@@ -5366,6 +6452,7 @@
         </w:rPr>
         <w:t>WebAPI</w:t>
       </w:r>
+      <w:proofErr w:type="spellEnd"/>
       <w:r>
         <w:rPr>
           <w:rFonts w:ascii="Times New Roman" w:hAnsi="Times New Roman" w:cs="Times New Roman"/>
@@ -5409,6 +6496,7 @@
           <w:szCs w:val="28"/>
         </w:rPr>
       </w:pPr>
+      <w:proofErr w:type="spellStart"/>
       <w:r>
         <w:rPr>
           <w:rFonts w:ascii="Times New Roman" w:hAnsi="Times New Roman" w:cs="Times New Roman"/>
@@ -5418,6 +6506,7 @@
         </w:rPr>
         <w:t>DataTransferObject</w:t>
       </w:r>
+      <w:proofErr w:type="spellEnd"/>
       <w:r>
         <w:rPr>
           <w:rFonts w:ascii="Times New Roman" w:hAnsi="Times New Roman" w:cs="Times New Roman"/>
@@ -5458,6 +6547,7 @@
           <w:szCs w:val="28"/>
         </w:rPr>
       </w:pPr>
+      <w:proofErr w:type="spellStart"/>
       <w:r>
         <w:rPr>
           <w:rFonts w:ascii="Times New Roman" w:hAnsi="Times New Roman" w:cs="Times New Roman"/>
@@ -5466,6 +6556,7 @@
         </w:rPr>
         <w:t>ActivityTypeDTO</w:t>
       </w:r>
+      <w:proofErr w:type="spellEnd"/>
       <w:r>
         <w:rPr>
           <w:rFonts w:ascii="Times New Roman" w:hAnsi="Times New Roman" w:cs="Times New Roman"/>
@@ -5490,6 +6581,7 @@
           <w:szCs w:val="28"/>
         </w:rPr>
       </w:pPr>
+      <w:proofErr w:type="spellStart"/>
       <w:r>
         <w:rPr>
           <w:rFonts w:ascii="Times New Roman" w:hAnsi="Times New Roman" w:cs="Times New Roman"/>
@@ -5498,6 +6590,7 @@
         </w:rPr>
         <w:t>CompanyDTO</w:t>
       </w:r>
+      <w:proofErr w:type="spellEnd"/>
       <w:r>
         <w:rPr>
           <w:rFonts w:ascii="Times New Roman" w:hAnsi="Times New Roman" w:cs="Times New Roman"/>
@@ -5522,6 +6615,7 @@
           <w:szCs w:val="28"/>
         </w:rPr>
       </w:pPr>
+      <w:proofErr w:type="spellStart"/>
       <w:r>
         <w:rPr>
           <w:rFonts w:ascii="Times New Roman" w:hAnsi="Times New Roman" w:cs="Times New Roman"/>
@@ -5530,6 +6624,7 @@
         </w:rPr>
         <w:t>EmployeeDTO</w:t>
       </w:r>
+      <w:proofErr w:type="spellEnd"/>
       <w:r>
         <w:rPr>
           <w:rFonts w:ascii="Times New Roman" w:hAnsi="Times New Roman" w:cs="Times New Roman"/>
@@ -5554,6 +6649,7 @@
           <w:szCs w:val="28"/>
         </w:rPr>
       </w:pPr>
+      <w:proofErr w:type="spellStart"/>
       <w:r>
         <w:rPr>
           <w:rFonts w:ascii="Times New Roman" w:hAnsi="Times New Roman" w:cs="Times New Roman"/>
@@ -5562,6 +6658,7 @@
         </w:rPr>
         <w:t>LegalFormDTO</w:t>
       </w:r>
+      <w:proofErr w:type="spellEnd"/>
       <w:r>
         <w:rPr>
           <w:rFonts w:ascii="Times New Roman" w:hAnsi="Times New Roman" w:cs="Times New Roman"/>
@@ -5586,6 +6683,7 @@
           <w:szCs w:val="28"/>
         </w:rPr>
       </w:pPr>
+      <w:proofErr w:type="spellStart"/>
       <w:r>
         <w:rPr>
           <w:rFonts w:ascii="Times New Roman" w:hAnsi="Times New Roman" w:cs="Times New Roman"/>
@@ -5594,6 +6692,7 @@
         </w:rPr>
         <w:t>PositionDTO</w:t>
       </w:r>
+      <w:proofErr w:type="spellEnd"/>
       <w:r>
         <w:rPr>
           <w:rFonts w:ascii="Times New Roman" w:hAnsi="Times New Roman" w:cs="Times New Roman"/>
@@ -5637,7 +6736,25 @@
           <w:sz w:val="28"/>
           <w:szCs w:val="28"/>
         </w:rPr>
-        <w:t xml:space="preserve"> реализуют интерфейс IDataTransferObject.</w:t>
+        <w:t xml:space="preserve"> реализуют интерфейс </w:t>
+      </w:r>
+      <w:proofErr w:type="spellStart"/>
+      <w:r>
+        <w:rPr>
+          <w:rFonts w:ascii="Times New Roman" w:hAnsi="Times New Roman" w:cs="Times New Roman"/>
+          <w:sz w:val="28"/>
+          <w:szCs w:val="28"/>
+        </w:rPr>
+        <w:t>IDataTransferObject</w:t>
+      </w:r>
+      <w:proofErr w:type="spellEnd"/>
+      <w:r>
+        <w:rPr>
+          <w:rFonts w:ascii="Times New Roman" w:hAnsi="Times New Roman" w:cs="Times New Roman"/>
+          <w:sz w:val="28"/>
+          <w:szCs w:val="28"/>
+        </w:rPr>
+        <w:t>.</w:t>
       </w:r>
     </w:p>
     <w:p>
@@ -5703,6 +6820,7 @@
           <w:szCs w:val="28"/>
         </w:rPr>
       </w:pPr>
+      <w:proofErr w:type="spellStart"/>
       <w:r>
         <w:rPr>
           <w:rFonts w:ascii="Times New Roman" w:hAnsi="Times New Roman" w:cs="Times New Roman"/>
@@ -5711,6 +6829,7 @@
         </w:rPr>
         <w:t>ActivityTypeConverter</w:t>
       </w:r>
+      <w:proofErr w:type="spellEnd"/>
       <w:r>
         <w:rPr>
           <w:rFonts w:ascii="Times New Roman" w:hAnsi="Times New Roman" w:cs="Times New Roman"/>
@@ -5735,6 +6854,7 @@
           <w:szCs w:val="28"/>
         </w:rPr>
       </w:pPr>
+      <w:proofErr w:type="spellStart"/>
       <w:r>
         <w:rPr>
           <w:rFonts w:ascii="Times New Roman" w:hAnsi="Times New Roman" w:cs="Times New Roman"/>
@@ -5743,6 +6863,7 @@
         </w:rPr>
         <w:t>CompanyConverter</w:t>
       </w:r>
+      <w:proofErr w:type="spellEnd"/>
       <w:r>
         <w:rPr>
           <w:rFonts w:ascii="Times New Roman" w:hAnsi="Times New Roman" w:cs="Times New Roman"/>
@@ -5767,6 +6888,7 @@
           <w:szCs w:val="28"/>
         </w:rPr>
       </w:pPr>
+      <w:proofErr w:type="spellStart"/>
       <w:r>
         <w:rPr>
           <w:rFonts w:ascii="Times New Roman" w:hAnsi="Times New Roman" w:cs="Times New Roman"/>
@@ -5775,6 +6897,7 @@
         </w:rPr>
         <w:t>EmployeeConverter</w:t>
       </w:r>
+      <w:proofErr w:type="spellEnd"/>
       <w:r>
         <w:rPr>
           <w:rFonts w:ascii="Times New Roman" w:hAnsi="Times New Roman" w:cs="Times New Roman"/>
@@ -5799,13 +6922,23 @@
           <w:szCs w:val="28"/>
         </w:rPr>
       </w:pPr>
-      <w:r>
-        <w:rPr>
-          <w:rFonts w:ascii="Times New Roman" w:hAnsi="Times New Roman" w:cs="Times New Roman"/>
-          <w:sz w:val="28"/>
-          <w:szCs w:val="28"/>
-        </w:rPr>
-        <w:t xml:space="preserve">GeneralConverter – отвечает за общую реализацию классов </w:t>
+      <w:proofErr w:type="spellStart"/>
+      <w:r>
+        <w:rPr>
+          <w:rFonts w:ascii="Times New Roman" w:hAnsi="Times New Roman" w:cs="Times New Roman"/>
+          <w:sz w:val="28"/>
+          <w:szCs w:val="28"/>
+        </w:rPr>
+        <w:t>GeneralConverter</w:t>
+      </w:r>
+      <w:proofErr w:type="spellEnd"/>
+      <w:r>
+        <w:rPr>
+          <w:rFonts w:ascii="Times New Roman" w:hAnsi="Times New Roman" w:cs="Times New Roman"/>
+          <w:sz w:val="28"/>
+          <w:szCs w:val="28"/>
+        </w:rPr>
+        <w:t xml:space="preserve"> – отвечает за общую реализацию классов </w:t>
       </w:r>
       <w:r>
         <w:rPr>
@@ -5839,6 +6972,7 @@
           <w:szCs w:val="28"/>
         </w:rPr>
       </w:pPr>
+      <w:proofErr w:type="spellStart"/>
       <w:r>
         <w:rPr>
           <w:rFonts w:ascii="Times New Roman" w:hAnsi="Times New Roman" w:cs="Times New Roman"/>
@@ -5847,6 +6981,7 @@
         </w:rPr>
         <w:t>LegalFormConverter</w:t>
       </w:r>
+      <w:proofErr w:type="spellEnd"/>
       <w:r>
         <w:rPr>
           <w:rFonts w:ascii="Times New Roman" w:hAnsi="Times New Roman" w:cs="Times New Roman"/>
@@ -5871,6 +7006,7 @@
           <w:szCs w:val="28"/>
         </w:rPr>
       </w:pPr>
+      <w:proofErr w:type="spellStart"/>
       <w:r>
         <w:rPr>
           <w:rFonts w:ascii="Times New Roman" w:hAnsi="Times New Roman" w:cs="Times New Roman"/>
@@ -5879,6 +7015,7 @@
         </w:rPr>
         <w:t>PositionConverter</w:t>
       </w:r>
+      <w:proofErr w:type="spellEnd"/>
       <w:r>
         <w:rPr>
           <w:rFonts w:ascii="Times New Roman" w:hAnsi="Times New Roman" w:cs="Times New Roman"/>
@@ -5924,6 +7061,7 @@
         </w:rPr>
         <w:t xml:space="preserve"> реализуют интерфейс </w:t>
       </w:r>
+      <w:proofErr w:type="spellStart"/>
       <w:r>
         <w:rPr>
           <w:rFonts w:ascii="Times New Roman" w:hAnsi="Times New Roman" w:cs="Times New Roman"/>
@@ -5933,13 +7071,32 @@
         </w:rPr>
         <w:t>IConverter</w:t>
       </w:r>
-      <w:r>
-        <w:rPr>
-          <w:rFonts w:ascii="Times New Roman" w:hAnsi="Times New Roman" w:cs="Times New Roman"/>
-          <w:sz w:val="28"/>
-          <w:szCs w:val="28"/>
-        </w:rPr>
-        <w:t xml:space="preserve"> (кроме GeneralConverter);</w:t>
+      <w:proofErr w:type="spellEnd"/>
+      <w:r>
+        <w:rPr>
+          <w:rFonts w:ascii="Times New Roman" w:hAnsi="Times New Roman" w:cs="Times New Roman"/>
+          <w:sz w:val="28"/>
+          <w:szCs w:val="28"/>
+        </w:rPr>
+        <w:t xml:space="preserve"> (кроме </w:t>
+      </w:r>
+      <w:proofErr w:type="spellStart"/>
+      <w:r>
+        <w:rPr>
+          <w:rFonts w:ascii="Times New Roman" w:hAnsi="Times New Roman" w:cs="Times New Roman"/>
+          <w:sz w:val="28"/>
+          <w:szCs w:val="28"/>
+        </w:rPr>
+        <w:t>GeneralConverter</w:t>
+      </w:r>
+      <w:proofErr w:type="spellEnd"/>
+      <w:r>
+        <w:rPr>
+          <w:rFonts w:ascii="Times New Roman" w:hAnsi="Times New Roman" w:cs="Times New Roman"/>
+          <w:sz w:val="28"/>
+          <w:szCs w:val="28"/>
+        </w:rPr>
+        <w:t>);</w:t>
       </w:r>
     </w:p>
     <w:p>
@@ -5988,6 +7145,7 @@
           <w:szCs w:val="28"/>
         </w:rPr>
       </w:pPr>
+      <w:proofErr w:type="spellStart"/>
       <w:r>
         <w:rPr>
           <w:rFonts w:ascii="Times New Roman" w:hAnsi="Times New Roman" w:cs="Times New Roman"/>
@@ -5996,6 +7154,7 @@
         </w:rPr>
         <w:t>IConverter</w:t>
       </w:r>
+      <w:proofErr w:type="spellEnd"/>
       <w:r>
         <w:rPr>
           <w:rFonts w:ascii="Times New Roman" w:hAnsi="Times New Roman" w:cs="Times New Roman"/>
@@ -6020,6 +7179,7 @@
           <w:szCs w:val="28"/>
         </w:rPr>
       </w:pPr>
+      <w:proofErr w:type="spellStart"/>
       <w:r>
         <w:rPr>
           <w:rFonts w:ascii="Times New Roman" w:hAnsi="Times New Roman" w:cs="Times New Roman"/>
@@ -6028,6 +7188,7 @@
         </w:rPr>
         <w:t>IDataTransferObject</w:t>
       </w:r>
+      <w:proofErr w:type="spellEnd"/>
       <w:r>
         <w:rPr>
           <w:rFonts w:ascii="Times New Roman" w:hAnsi="Times New Roman" w:cs="Times New Roman"/>
@@ -6052,6 +7213,7 @@
           <w:szCs w:val="28"/>
         </w:rPr>
       </w:pPr>
+      <w:proofErr w:type="spellStart"/>
       <w:r>
         <w:rPr>
           <w:rFonts w:ascii="Times New Roman" w:hAnsi="Times New Roman" w:cs="Times New Roman"/>
@@ -6060,6 +7222,7 @@
         </w:rPr>
         <w:t>IService</w:t>
       </w:r>
+      <w:proofErr w:type="spellEnd"/>
       <w:r>
         <w:rPr>
           <w:rFonts w:ascii="Times New Roman" w:hAnsi="Times New Roman" w:cs="Times New Roman"/>
@@ -6084,6 +7247,7 @@
           <w:szCs w:val="28"/>
         </w:rPr>
       </w:pPr>
+      <w:proofErr w:type="spellStart"/>
       <w:r>
         <w:rPr>
           <w:rFonts w:ascii="Times New Roman" w:hAnsi="Times New Roman" w:cs="Times New Roman"/>
@@ -6092,6 +7256,7 @@
         </w:rPr>
         <w:t>IServiceUnitOfWork</w:t>
       </w:r>
+      <w:proofErr w:type="spellEnd"/>
       <w:r>
         <w:rPr>
           <w:rFonts w:ascii="Times New Roman" w:hAnsi="Times New Roman" w:cs="Times New Roman"/>
@@ -6148,6 +7313,7 @@
           <w:szCs w:val="28"/>
         </w:rPr>
       </w:pPr>
+      <w:proofErr w:type="spellStart"/>
       <w:r>
         <w:rPr>
           <w:rFonts w:ascii="Times New Roman" w:hAnsi="Times New Roman" w:cs="Times New Roman"/>
@@ -6156,6 +7322,7 @@
         </w:rPr>
         <w:t>ActivityTypeService</w:t>
       </w:r>
+      <w:proofErr w:type="spellEnd"/>
       <w:r>
         <w:rPr>
           <w:rFonts w:ascii="Times New Roman" w:hAnsi="Times New Roman" w:cs="Times New Roman"/>
@@ -6180,6 +7347,7 @@
           <w:szCs w:val="28"/>
         </w:rPr>
       </w:pPr>
+      <w:proofErr w:type="spellStart"/>
       <w:r>
         <w:rPr>
           <w:rFonts w:ascii="Times New Roman" w:hAnsi="Times New Roman" w:cs="Times New Roman"/>
@@ -6188,6 +7356,7 @@
         </w:rPr>
         <w:t>CompanyService</w:t>
       </w:r>
+      <w:proofErr w:type="spellEnd"/>
       <w:r>
         <w:rPr>
           <w:rFonts w:ascii="Times New Roman" w:hAnsi="Times New Roman" w:cs="Times New Roman"/>
@@ -6212,6 +7381,7 @@
           <w:szCs w:val="28"/>
         </w:rPr>
       </w:pPr>
+      <w:proofErr w:type="spellStart"/>
       <w:r>
         <w:rPr>
           <w:rFonts w:ascii="Times New Roman" w:hAnsi="Times New Roman" w:cs="Times New Roman"/>
@@ -6220,6 +7390,7 @@
         </w:rPr>
         <w:t>EmployeeService</w:t>
       </w:r>
+      <w:proofErr w:type="spellEnd"/>
       <w:r>
         <w:rPr>
           <w:rFonts w:ascii="Times New Roman" w:hAnsi="Times New Roman" w:cs="Times New Roman"/>
@@ -6244,13 +7415,23 @@
           <w:szCs w:val="28"/>
         </w:rPr>
       </w:pPr>
-      <w:r>
-        <w:rPr>
-          <w:rFonts w:ascii="Times New Roman" w:hAnsi="Times New Roman" w:cs="Times New Roman"/>
-          <w:sz w:val="28"/>
-          <w:szCs w:val="28"/>
-        </w:rPr>
-        <w:t>GeneralService – отвечает за общую реализацию сервисов и является абстрактным классов;</w:t>
+      <w:proofErr w:type="spellStart"/>
+      <w:r>
+        <w:rPr>
+          <w:rFonts w:ascii="Times New Roman" w:hAnsi="Times New Roman" w:cs="Times New Roman"/>
+          <w:sz w:val="28"/>
+          <w:szCs w:val="28"/>
+        </w:rPr>
+        <w:t>GeneralService</w:t>
+      </w:r>
+      <w:proofErr w:type="spellEnd"/>
+      <w:r>
+        <w:rPr>
+          <w:rFonts w:ascii="Times New Roman" w:hAnsi="Times New Roman" w:cs="Times New Roman"/>
+          <w:sz w:val="28"/>
+          <w:szCs w:val="28"/>
+        </w:rPr>
+        <w:t xml:space="preserve"> – отвечает за общую реализацию сервисов и является абстрактным классов;</w:t>
       </w:r>
     </w:p>
     <w:p>
@@ -6267,6 +7448,7 @@
           <w:szCs w:val="28"/>
         </w:rPr>
       </w:pPr>
+      <w:proofErr w:type="spellStart"/>
       <w:r>
         <w:rPr>
           <w:rFonts w:ascii="Times New Roman" w:hAnsi="Times New Roman" w:cs="Times New Roman"/>
@@ -6276,6 +7458,7 @@
         <w:lastRenderedPageBreak/>
         <w:t>LegalFormService</w:t>
       </w:r>
+      <w:proofErr w:type="spellEnd"/>
       <w:r>
         <w:rPr>
           <w:rFonts w:ascii="Times New Roman" w:hAnsi="Times New Roman" w:cs="Times New Roman"/>
@@ -6300,6 +7483,7 @@
           <w:szCs w:val="28"/>
         </w:rPr>
       </w:pPr>
+      <w:proofErr w:type="spellStart"/>
       <w:r>
         <w:rPr>
           <w:rFonts w:ascii="Times New Roman" w:hAnsi="Times New Roman" w:cs="Times New Roman"/>
@@ -6308,6 +7492,7 @@
         </w:rPr>
         <w:t>PositionService</w:t>
       </w:r>
+      <w:proofErr w:type="spellEnd"/>
       <w:r>
         <w:rPr>
           <w:rFonts w:ascii="Times New Roman" w:hAnsi="Times New Roman" w:cs="Times New Roman"/>
@@ -6332,14 +7517,25 @@
           <w:szCs w:val="28"/>
         </w:rPr>
       </w:pPr>
-      <w:r>
-        <w:rPr>
-          <w:rFonts w:ascii="Times New Roman" w:hAnsi="Times New Roman" w:cs="Times New Roman"/>
-          <w:sz w:val="28"/>
-          <w:szCs w:val="28"/>
-        </w:rPr>
-        <w:t xml:space="preserve">ServiceProvider – реализует паттерн </w:t>
-      </w:r>
+      <w:proofErr w:type="spellStart"/>
+      <w:r>
+        <w:rPr>
+          <w:rFonts w:ascii="Times New Roman" w:hAnsi="Times New Roman" w:cs="Times New Roman"/>
+          <w:sz w:val="28"/>
+          <w:szCs w:val="28"/>
+        </w:rPr>
+        <w:t>ServiceProvider</w:t>
+      </w:r>
+      <w:proofErr w:type="spellEnd"/>
+      <w:r>
+        <w:rPr>
+          <w:rFonts w:ascii="Times New Roman" w:hAnsi="Times New Roman" w:cs="Times New Roman"/>
+          <w:sz w:val="28"/>
+          <w:szCs w:val="28"/>
+        </w:rPr>
+        <w:t xml:space="preserve"> – реализует паттерн </w:t>
+      </w:r>
+      <w:proofErr w:type="spellStart"/>
       <w:r>
         <w:rPr>
           <w:rFonts w:ascii="Times New Roman" w:hAnsi="Times New Roman" w:cs="Times New Roman"/>
@@ -6349,13 +7545,32 @@
         </w:rPr>
         <w:t>UnitOfWork</w:t>
       </w:r>
-      <w:r>
-        <w:rPr>
-          <w:rFonts w:ascii="Times New Roman" w:hAnsi="Times New Roman" w:cs="Times New Roman"/>
-          <w:sz w:val="28"/>
-          <w:szCs w:val="28"/>
-        </w:rPr>
-        <w:t xml:space="preserve"> и интерфейс IServiceUnitOfWork, и предоставляет доступ к сервисам;</w:t>
+      <w:proofErr w:type="spellEnd"/>
+      <w:r>
+        <w:rPr>
+          <w:rFonts w:ascii="Times New Roman" w:hAnsi="Times New Roman" w:cs="Times New Roman"/>
+          <w:sz w:val="28"/>
+          <w:szCs w:val="28"/>
+        </w:rPr>
+        <w:t xml:space="preserve"> и интерфейс </w:t>
+      </w:r>
+      <w:proofErr w:type="spellStart"/>
+      <w:r>
+        <w:rPr>
+          <w:rFonts w:ascii="Times New Roman" w:hAnsi="Times New Roman" w:cs="Times New Roman"/>
+          <w:sz w:val="28"/>
+          <w:szCs w:val="28"/>
+        </w:rPr>
+        <w:t>IServiceUnitOfWork</w:t>
+      </w:r>
+      <w:proofErr w:type="spellEnd"/>
+      <w:r>
+        <w:rPr>
+          <w:rFonts w:ascii="Times New Roman" w:hAnsi="Times New Roman" w:cs="Times New Roman"/>
+          <w:sz w:val="28"/>
+          <w:szCs w:val="28"/>
+        </w:rPr>
+        <w:t>, и предоставляет доступ к сервисам;</w:t>
       </w:r>
     </w:p>
     <w:p>
@@ -6376,6 +7591,7 @@
         </w:rPr>
         <w:t xml:space="preserve">Все сервисы реализуют интерфейс </w:t>
       </w:r>
+      <w:proofErr w:type="spellStart"/>
       <w:r>
         <w:rPr>
           <w:rFonts w:ascii="Times New Roman" w:hAnsi="Times New Roman" w:cs="Times New Roman"/>
@@ -6385,6 +7601,7 @@
         </w:rPr>
         <w:t>IService</w:t>
       </w:r>
+      <w:proofErr w:type="spellEnd"/>
       <w:r>
         <w:rPr>
           <w:rFonts w:ascii="Times New Roman" w:hAnsi="Times New Roman" w:cs="Times New Roman"/>
@@ -6393,6 +7610,7 @@
         </w:rPr>
         <w:t xml:space="preserve"> и наследуются от </w:t>
       </w:r>
+      <w:proofErr w:type="spellStart"/>
       <w:r>
         <w:rPr>
           <w:rFonts w:ascii="Times New Roman" w:hAnsi="Times New Roman" w:cs="Times New Roman"/>
@@ -6402,6 +7620,7 @@
         </w:rPr>
         <w:t>GeneralService</w:t>
       </w:r>
+      <w:proofErr w:type="spellEnd"/>
       <w:r>
         <w:rPr>
           <w:rFonts w:ascii="Times New Roman" w:hAnsi="Times New Roman" w:cs="Times New Roman"/>
@@ -6429,7 +7648,7 @@
           <w:color w:val="auto"/>
         </w:rPr>
       </w:pPr>
-      <w:bookmarkStart w:id="5" w:name="_Toc35707821"/>
+      <w:bookmarkStart w:id="4" w:name="_Toc35707821"/>
       <w:r>
         <w:rPr>
           <w:rFonts w:ascii="Times New Roman" w:hAnsi="Times New Roman" w:cs="Times New Roman"/>
@@ -6437,9 +7656,19 @@
           <w:color w:val="auto"/>
         </w:rPr>
         <w:lastRenderedPageBreak/>
-        <w:t>ОПИСАНИЕ ПРОЕКТА WebAPI</w:t>
-      </w:r>
-      <w:bookmarkEnd w:id="5"/>
+        <w:t xml:space="preserve">ОПИСАНИЕ ПРОЕКТА </w:t>
+      </w:r>
+      <w:proofErr w:type="spellStart"/>
+      <w:r>
+        <w:rPr>
+          <w:rFonts w:ascii="Times New Roman" w:hAnsi="Times New Roman" w:cs="Times New Roman"/>
+          <w:b/>
+          <w:color w:val="auto"/>
+        </w:rPr>
+        <w:t>WebAPI</w:t>
+      </w:r>
+      <w:bookmarkEnd w:id="4"/>
+      <w:proofErr w:type="spellEnd"/>
     </w:p>
     <w:p/>
     <w:p>
@@ -6520,14 +7749,25 @@
           <w:lang w:val="en-US"/>
         </w:rPr>
       </w:pPr>
-      <w:r>
-        <w:rPr>
-          <w:rFonts w:ascii="Times New Roman" w:hAnsi="Times New Roman" w:cs="Times New Roman"/>
-          <w:sz w:val="28"/>
-          <w:szCs w:val="28"/>
-          <w:lang w:val="en-US"/>
-        </w:rPr>
-        <w:t>ActivityTypesController;</w:t>
+      <w:proofErr w:type="spellStart"/>
+      <w:r>
+        <w:rPr>
+          <w:rFonts w:ascii="Times New Roman" w:hAnsi="Times New Roman" w:cs="Times New Roman"/>
+          <w:sz w:val="28"/>
+          <w:szCs w:val="28"/>
+          <w:lang w:val="en-US"/>
+        </w:rPr>
+        <w:t>ActivityTypesController</w:t>
+      </w:r>
+      <w:proofErr w:type="spellEnd"/>
+      <w:r>
+        <w:rPr>
+          <w:rFonts w:ascii="Times New Roman" w:hAnsi="Times New Roman" w:cs="Times New Roman"/>
+          <w:sz w:val="28"/>
+          <w:szCs w:val="28"/>
+          <w:lang w:val="en-US"/>
+        </w:rPr>
+        <w:t>;</w:t>
       </w:r>
     </w:p>
     <w:p>
@@ -6545,14 +7785,25 @@
           <w:lang w:val="en-US"/>
         </w:rPr>
       </w:pPr>
-      <w:r>
-        <w:rPr>
-          <w:rFonts w:ascii="Times New Roman" w:hAnsi="Times New Roman" w:cs="Times New Roman"/>
-          <w:sz w:val="28"/>
-          <w:szCs w:val="28"/>
-          <w:lang w:val="en-US"/>
-        </w:rPr>
-        <w:t>CompaniesController;</w:t>
+      <w:proofErr w:type="spellStart"/>
+      <w:r>
+        <w:rPr>
+          <w:rFonts w:ascii="Times New Roman" w:hAnsi="Times New Roman" w:cs="Times New Roman"/>
+          <w:sz w:val="28"/>
+          <w:szCs w:val="28"/>
+          <w:lang w:val="en-US"/>
+        </w:rPr>
+        <w:t>CompaniesController</w:t>
+      </w:r>
+      <w:proofErr w:type="spellEnd"/>
+      <w:r>
+        <w:rPr>
+          <w:rFonts w:ascii="Times New Roman" w:hAnsi="Times New Roman" w:cs="Times New Roman"/>
+          <w:sz w:val="28"/>
+          <w:szCs w:val="28"/>
+          <w:lang w:val="en-US"/>
+        </w:rPr>
+        <w:t>;</w:t>
       </w:r>
     </w:p>
     <w:p>
@@ -6570,14 +7821,25 @@
           <w:lang w:val="en-US"/>
         </w:rPr>
       </w:pPr>
-      <w:r>
-        <w:rPr>
-          <w:rFonts w:ascii="Times New Roman" w:hAnsi="Times New Roman" w:cs="Times New Roman"/>
-          <w:sz w:val="28"/>
-          <w:szCs w:val="28"/>
-          <w:lang w:val="en-US"/>
-        </w:rPr>
-        <w:t>EmployeesController;</w:t>
+      <w:proofErr w:type="spellStart"/>
+      <w:r>
+        <w:rPr>
+          <w:rFonts w:ascii="Times New Roman" w:hAnsi="Times New Roman" w:cs="Times New Roman"/>
+          <w:sz w:val="28"/>
+          <w:szCs w:val="28"/>
+          <w:lang w:val="en-US"/>
+        </w:rPr>
+        <w:t>EmployeesController</w:t>
+      </w:r>
+      <w:proofErr w:type="spellEnd"/>
+      <w:r>
+        <w:rPr>
+          <w:rFonts w:ascii="Times New Roman" w:hAnsi="Times New Roman" w:cs="Times New Roman"/>
+          <w:sz w:val="28"/>
+          <w:szCs w:val="28"/>
+          <w:lang w:val="en-US"/>
+        </w:rPr>
+        <w:t>;</w:t>
       </w:r>
     </w:p>
     <w:p>
@@ -6594,6 +7856,7 @@
           <w:szCs w:val="28"/>
         </w:rPr>
       </w:pPr>
+      <w:proofErr w:type="spellStart"/>
       <w:r>
         <w:rPr>
           <w:rFonts w:ascii="Times New Roman" w:hAnsi="Times New Roman" w:cs="Times New Roman"/>
@@ -6603,6 +7866,7 @@
         </w:rPr>
         <w:t>GeneralController</w:t>
       </w:r>
+      <w:proofErr w:type="spellEnd"/>
       <w:r>
         <w:rPr>
           <w:rFonts w:ascii="Times New Roman" w:hAnsi="Times New Roman" w:cs="Times New Roman"/>
@@ -6627,14 +7891,25 @@
           <w:lang w:val="en-US"/>
         </w:rPr>
       </w:pPr>
-      <w:r>
-        <w:rPr>
-          <w:rFonts w:ascii="Times New Roman" w:hAnsi="Times New Roman" w:cs="Times New Roman"/>
-          <w:sz w:val="28"/>
-          <w:szCs w:val="28"/>
-          <w:lang w:val="en-US"/>
-        </w:rPr>
-        <w:t>LegalFormsController;</w:t>
+      <w:proofErr w:type="spellStart"/>
+      <w:r>
+        <w:rPr>
+          <w:rFonts w:ascii="Times New Roman" w:hAnsi="Times New Roman" w:cs="Times New Roman"/>
+          <w:sz w:val="28"/>
+          <w:szCs w:val="28"/>
+          <w:lang w:val="en-US"/>
+        </w:rPr>
+        <w:t>LegalFormsController</w:t>
+      </w:r>
+      <w:proofErr w:type="spellEnd"/>
+      <w:r>
+        <w:rPr>
+          <w:rFonts w:ascii="Times New Roman" w:hAnsi="Times New Roman" w:cs="Times New Roman"/>
+          <w:sz w:val="28"/>
+          <w:szCs w:val="28"/>
+          <w:lang w:val="en-US"/>
+        </w:rPr>
+        <w:t>;</w:t>
       </w:r>
     </w:p>
     <w:p>
@@ -6652,14 +7927,25 @@
           <w:lang w:val="en-US"/>
         </w:rPr>
       </w:pPr>
-      <w:r>
-        <w:rPr>
-          <w:rFonts w:ascii="Times New Roman" w:hAnsi="Times New Roman" w:cs="Times New Roman"/>
-          <w:sz w:val="28"/>
-          <w:szCs w:val="28"/>
-          <w:lang w:val="en-US"/>
-        </w:rPr>
-        <w:t>PositionsController;</w:t>
+      <w:proofErr w:type="spellStart"/>
+      <w:r>
+        <w:rPr>
+          <w:rFonts w:ascii="Times New Roman" w:hAnsi="Times New Roman" w:cs="Times New Roman"/>
+          <w:sz w:val="28"/>
+          <w:szCs w:val="28"/>
+          <w:lang w:val="en-US"/>
+        </w:rPr>
+        <w:t>PositionsController</w:t>
+      </w:r>
+      <w:proofErr w:type="spellEnd"/>
+      <w:r>
+        <w:rPr>
+          <w:rFonts w:ascii="Times New Roman" w:hAnsi="Times New Roman" w:cs="Times New Roman"/>
+          <w:sz w:val="28"/>
+          <w:szCs w:val="28"/>
+          <w:lang w:val="en-US"/>
+        </w:rPr>
+        <w:t>;</w:t>
       </w:r>
     </w:p>
     <w:p>
@@ -6679,6 +7965,7 @@
         </w:rPr>
         <w:t xml:space="preserve">Все контроллеры наследуются от класса </w:t>
       </w:r>
+      <w:proofErr w:type="spellStart"/>
       <w:r>
         <w:rPr>
           <w:rFonts w:ascii="Times New Roman" w:hAnsi="Times New Roman" w:cs="Times New Roman"/>
@@ -6688,6 +7975,7 @@
         </w:rPr>
         <w:t>GeneralController</w:t>
       </w:r>
+      <w:proofErr w:type="spellEnd"/>
       <w:r>
         <w:rPr>
           <w:rFonts w:ascii="Times New Roman" w:hAnsi="Times New Roman" w:cs="Times New Roman"/>
@@ -6750,7 +8038,7 @@
           <w:color w:val="auto"/>
         </w:rPr>
       </w:pPr>
-      <w:bookmarkStart w:id="6" w:name="_Toc35707822"/>
+      <w:bookmarkStart w:id="5" w:name="_Toc35707822"/>
       <w:r>
         <w:rPr>
           <w:rFonts w:ascii="Times New Roman" w:hAnsi="Times New Roman" w:cs="Times New Roman"/>
@@ -6758,9 +8046,19 @@
           <w:color w:val="auto"/>
         </w:rPr>
         <w:lastRenderedPageBreak/>
-        <w:t>ОПИСАНИЕ ПРОЕКТА PresentationLayer</w:t>
-      </w:r>
-      <w:bookmarkEnd w:id="6"/>
+        <w:t xml:space="preserve">ОПИСАНИЕ ПРОЕКТА </w:t>
+      </w:r>
+      <w:proofErr w:type="spellStart"/>
+      <w:r>
+        <w:rPr>
+          <w:rFonts w:ascii="Times New Roman" w:hAnsi="Times New Roman" w:cs="Times New Roman"/>
+          <w:b/>
+          <w:color w:val="auto"/>
+        </w:rPr>
+        <w:t>PresentationLayer</w:t>
+      </w:r>
+      <w:bookmarkEnd w:id="5"/>
+      <w:proofErr w:type="spellEnd"/>
     </w:p>
     <w:p/>
     <w:p>
@@ -6797,6 +8095,7 @@
         </w:rPr>
         <w:t xml:space="preserve"> для приложения и взаимодействует с приложением через </w:t>
       </w:r>
+      <w:proofErr w:type="spellStart"/>
       <w:r>
         <w:rPr>
           <w:rFonts w:ascii="Times New Roman" w:hAnsi="Times New Roman" w:cs="Times New Roman"/>
@@ -6806,6 +8105,7 @@
         </w:rPr>
         <w:t>WebAPI</w:t>
       </w:r>
+      <w:proofErr w:type="spellEnd"/>
       <w:r>
         <w:rPr>
           <w:rFonts w:ascii="Times New Roman" w:hAnsi="Times New Roman" w:cs="Times New Roman"/>
@@ -6864,7 +8164,25 @@
           <w:sz w:val="28"/>
           <w:szCs w:val="28"/>
         </w:rPr>
-        <w:t xml:space="preserve"> – отвечает за контроллеры приложения, которые обрабатывают запросы прользователей:</w:t>
+        <w:t xml:space="preserve"> – отвечает за контроллеры приложения, которые обрабатывают запросы </w:t>
+      </w:r>
+      <w:proofErr w:type="spellStart"/>
+      <w:r>
+        <w:rPr>
+          <w:rFonts w:ascii="Times New Roman" w:hAnsi="Times New Roman" w:cs="Times New Roman"/>
+          <w:sz w:val="28"/>
+          <w:szCs w:val="28"/>
+        </w:rPr>
+        <w:t>прользователей</w:t>
+      </w:r>
+      <w:proofErr w:type="spellEnd"/>
+      <w:r>
+        <w:rPr>
+          <w:rFonts w:ascii="Times New Roman" w:hAnsi="Times New Roman" w:cs="Times New Roman"/>
+          <w:sz w:val="28"/>
+          <w:szCs w:val="28"/>
+        </w:rPr>
+        <w:t>:</w:t>
       </w:r>
     </w:p>
     <w:p>
@@ -6881,6 +8199,7 @@
           <w:szCs w:val="28"/>
         </w:rPr>
       </w:pPr>
+      <w:proofErr w:type="spellStart"/>
       <w:r>
         <w:rPr>
           <w:rFonts w:ascii="Times New Roman" w:hAnsi="Times New Roman" w:cs="Times New Roman"/>
@@ -6889,6 +8208,7 @@
         </w:rPr>
         <w:t>ActivityTypesController</w:t>
       </w:r>
+      <w:proofErr w:type="spellEnd"/>
       <w:r>
         <w:rPr>
           <w:rFonts w:ascii="Times New Roman" w:hAnsi="Times New Roman" w:cs="Times New Roman"/>
@@ -6913,6 +8233,7 @@
           <w:szCs w:val="28"/>
         </w:rPr>
       </w:pPr>
+      <w:proofErr w:type="spellStart"/>
       <w:r>
         <w:rPr>
           <w:rFonts w:ascii="Times New Roman" w:hAnsi="Times New Roman" w:cs="Times New Roman"/>
@@ -6921,6 +8242,7 @@
         </w:rPr>
         <w:t>CompaniesController</w:t>
       </w:r>
+      <w:proofErr w:type="spellEnd"/>
       <w:r>
         <w:rPr>
           <w:rFonts w:ascii="Times New Roman" w:hAnsi="Times New Roman" w:cs="Times New Roman"/>
@@ -6945,6 +8267,7 @@
           <w:szCs w:val="28"/>
         </w:rPr>
       </w:pPr>
+      <w:proofErr w:type="spellStart"/>
       <w:r>
         <w:rPr>
           <w:rFonts w:ascii="Times New Roman" w:hAnsi="Times New Roman" w:cs="Times New Roman"/>
@@ -6953,6 +8276,7 @@
         </w:rPr>
         <w:t>EmployeesController</w:t>
       </w:r>
+      <w:proofErr w:type="spellEnd"/>
       <w:r>
         <w:rPr>
           <w:rFonts w:ascii="Times New Roman" w:hAnsi="Times New Roman" w:cs="Times New Roman"/>
@@ -6977,13 +8301,23 @@
           <w:szCs w:val="28"/>
         </w:rPr>
       </w:pPr>
-      <w:r>
-        <w:rPr>
-          <w:rFonts w:ascii="Times New Roman" w:hAnsi="Times New Roman" w:cs="Times New Roman"/>
-          <w:sz w:val="28"/>
-          <w:szCs w:val="28"/>
-        </w:rPr>
-        <w:t>GeneralController – отвечает за общий функционал контроллеров и является абстрактным классом;</w:t>
+      <w:proofErr w:type="spellStart"/>
+      <w:r>
+        <w:rPr>
+          <w:rFonts w:ascii="Times New Roman" w:hAnsi="Times New Roman" w:cs="Times New Roman"/>
+          <w:sz w:val="28"/>
+          <w:szCs w:val="28"/>
+        </w:rPr>
+        <w:t>GeneralController</w:t>
+      </w:r>
+      <w:proofErr w:type="spellEnd"/>
+      <w:r>
+        <w:rPr>
+          <w:rFonts w:ascii="Times New Roman" w:hAnsi="Times New Roman" w:cs="Times New Roman"/>
+          <w:sz w:val="28"/>
+          <w:szCs w:val="28"/>
+        </w:rPr>
+        <w:t xml:space="preserve"> – отвечает за общий функционал контроллеров и является абстрактным классом;</w:t>
       </w:r>
     </w:p>
     <w:p>
@@ -7000,6 +8334,7 @@
           <w:szCs w:val="28"/>
         </w:rPr>
       </w:pPr>
+      <w:proofErr w:type="spellStart"/>
       <w:r>
         <w:rPr>
           <w:rFonts w:ascii="Times New Roman" w:hAnsi="Times New Roman" w:cs="Times New Roman"/>
@@ -7008,6 +8343,7 @@
         </w:rPr>
         <w:t>HomeController</w:t>
       </w:r>
+      <w:proofErr w:type="spellEnd"/>
       <w:r>
         <w:rPr>
           <w:rFonts w:ascii="Times New Roman" w:hAnsi="Times New Roman" w:cs="Times New Roman"/>
@@ -7032,6 +8368,7 @@
           <w:szCs w:val="28"/>
         </w:rPr>
       </w:pPr>
+      <w:proofErr w:type="spellStart"/>
       <w:r>
         <w:rPr>
           <w:rFonts w:ascii="Times New Roman" w:hAnsi="Times New Roman" w:cs="Times New Roman"/>
@@ -7040,6 +8377,7 @@
         </w:rPr>
         <w:t>LegalFormsController</w:t>
       </w:r>
+      <w:proofErr w:type="spellEnd"/>
       <w:r>
         <w:rPr>
           <w:rFonts w:ascii="Times New Roman" w:hAnsi="Times New Roman" w:cs="Times New Roman"/>
@@ -7064,6 +8402,7 @@
           <w:szCs w:val="28"/>
         </w:rPr>
       </w:pPr>
+      <w:proofErr w:type="spellStart"/>
       <w:r>
         <w:rPr>
           <w:rFonts w:ascii="Times New Roman" w:hAnsi="Times New Roman" w:cs="Times New Roman"/>
@@ -7072,6 +8411,7 @@
         </w:rPr>
         <w:t>PositionsController</w:t>
       </w:r>
+      <w:proofErr w:type="spellEnd"/>
       <w:r>
         <w:rPr>
           <w:rFonts w:ascii="Times New Roman" w:hAnsi="Times New Roman" w:cs="Times New Roman"/>
@@ -7098,7 +8438,25 @@
           <w:sz w:val="28"/>
           <w:szCs w:val="28"/>
         </w:rPr>
-        <w:t>Все контроллеры наследуются от GeneralController.</w:t>
+        <w:t xml:space="preserve">Все контроллеры наследуются от </w:t>
+      </w:r>
+      <w:proofErr w:type="spellStart"/>
+      <w:r>
+        <w:rPr>
+          <w:rFonts w:ascii="Times New Roman" w:hAnsi="Times New Roman" w:cs="Times New Roman"/>
+          <w:sz w:val="28"/>
+          <w:szCs w:val="28"/>
+        </w:rPr>
+        <w:t>GeneralController</w:t>
+      </w:r>
+      <w:proofErr w:type="spellEnd"/>
+      <w:r>
+        <w:rPr>
+          <w:rFonts w:ascii="Times New Roman" w:hAnsi="Times New Roman" w:cs="Times New Roman"/>
+          <w:sz w:val="28"/>
+          <w:szCs w:val="28"/>
+        </w:rPr>
+        <w:t>.</w:t>
       </w:r>
     </w:p>
     <w:p>
@@ -7132,6 +8490,7 @@
         </w:rPr>
         <w:t xml:space="preserve"> – отвечает за сущности уровня </w:t>
       </w:r>
+      <w:proofErr w:type="spellStart"/>
       <w:r>
         <w:rPr>
           <w:rFonts w:ascii="Times New Roman" w:hAnsi="Times New Roman" w:cs="Times New Roman"/>
@@ -7141,6 +8500,7 @@
         </w:rPr>
         <w:t>PresentationLayer</w:t>
       </w:r>
+      <w:proofErr w:type="spellEnd"/>
       <w:r>
         <w:rPr>
           <w:rFonts w:ascii="Times New Roman" w:hAnsi="Times New Roman" w:cs="Times New Roman"/>
@@ -7164,6 +8524,7 @@
           <w:szCs w:val="28"/>
         </w:rPr>
       </w:pPr>
+      <w:proofErr w:type="spellStart"/>
       <w:r>
         <w:rPr>
           <w:rFonts w:ascii="Times New Roman" w:hAnsi="Times New Roman" w:cs="Times New Roman"/>
@@ -7172,6 +8533,7 @@
         </w:rPr>
         <w:t>ActivityTypeModel</w:t>
       </w:r>
+      <w:proofErr w:type="spellEnd"/>
       <w:r>
         <w:rPr>
           <w:rFonts w:ascii="Times New Roman" w:hAnsi="Times New Roman" w:cs="Times New Roman"/>
@@ -7196,6 +8558,7 @@
           <w:szCs w:val="28"/>
         </w:rPr>
       </w:pPr>
+      <w:proofErr w:type="spellStart"/>
       <w:r>
         <w:rPr>
           <w:rFonts w:ascii="Times New Roman" w:hAnsi="Times New Roman" w:cs="Times New Roman"/>
@@ -7204,6 +8567,7 @@
         </w:rPr>
         <w:t>CompanyModel</w:t>
       </w:r>
+      <w:proofErr w:type="spellEnd"/>
       <w:r>
         <w:rPr>
           <w:rFonts w:ascii="Times New Roman" w:hAnsi="Times New Roman" w:cs="Times New Roman"/>
@@ -7228,6 +8592,7 @@
           <w:szCs w:val="28"/>
         </w:rPr>
       </w:pPr>
+      <w:proofErr w:type="spellStart"/>
       <w:r>
         <w:rPr>
           <w:rFonts w:ascii="Times New Roman" w:hAnsi="Times New Roman" w:cs="Times New Roman"/>
@@ -7236,6 +8601,7 @@
         </w:rPr>
         <w:t>EmployeeModel</w:t>
       </w:r>
+      <w:proofErr w:type="spellEnd"/>
       <w:r>
         <w:rPr>
           <w:rFonts w:ascii="Times New Roman" w:hAnsi="Times New Roman" w:cs="Times New Roman"/>
@@ -7260,13 +8626,23 @@
           <w:szCs w:val="28"/>
         </w:rPr>
       </w:pPr>
-      <w:r>
-        <w:rPr>
-          <w:rFonts w:ascii="Times New Roman" w:hAnsi="Times New Roman" w:cs="Times New Roman"/>
-          <w:sz w:val="28"/>
-          <w:szCs w:val="28"/>
-        </w:rPr>
-        <w:t xml:space="preserve">ErrorViewModel – отвечает за сущность ошибка для представления </w:t>
+      <w:proofErr w:type="spellStart"/>
+      <w:r>
+        <w:rPr>
+          <w:rFonts w:ascii="Times New Roman" w:hAnsi="Times New Roman" w:cs="Times New Roman"/>
+          <w:sz w:val="28"/>
+          <w:szCs w:val="28"/>
+        </w:rPr>
+        <w:t>ErrorViewModel</w:t>
+      </w:r>
+      <w:proofErr w:type="spellEnd"/>
+      <w:r>
+        <w:rPr>
+          <w:rFonts w:ascii="Times New Roman" w:hAnsi="Times New Roman" w:cs="Times New Roman"/>
+          <w:sz w:val="28"/>
+          <w:szCs w:val="28"/>
+        </w:rPr>
+        <w:t xml:space="preserve"> – отвечает за сущность ошибка для представления </w:t>
       </w:r>
       <w:r>
         <w:rPr>
@@ -7300,6 +8676,7 @@
           <w:szCs w:val="28"/>
         </w:rPr>
       </w:pPr>
+      <w:proofErr w:type="spellStart"/>
       <w:r>
         <w:rPr>
           <w:rFonts w:ascii="Times New Roman" w:hAnsi="Times New Roman" w:cs="Times New Roman"/>
@@ -7308,6 +8685,7 @@
         </w:rPr>
         <w:t>LegalFormModel</w:t>
       </w:r>
+      <w:proofErr w:type="spellEnd"/>
       <w:r>
         <w:rPr>
           <w:rFonts w:ascii="Times New Roman" w:hAnsi="Times New Roman" w:cs="Times New Roman"/>
@@ -7332,6 +8710,7 @@
           <w:szCs w:val="28"/>
         </w:rPr>
       </w:pPr>
+      <w:proofErr w:type="spellStart"/>
       <w:r>
         <w:rPr>
           <w:rFonts w:ascii="Times New Roman" w:hAnsi="Times New Roman" w:cs="Times New Roman"/>
@@ -7340,6 +8719,7 @@
         </w:rPr>
         <w:t>PositionModel</w:t>
       </w:r>
+      <w:proofErr w:type="spellEnd"/>
       <w:r>
         <w:rPr>
           <w:rFonts w:ascii="Times New Roman" w:hAnsi="Times New Roman" w:cs="Times New Roman"/>
@@ -7364,14 +8744,25 @@
           <w:szCs w:val="28"/>
         </w:rPr>
       </w:pPr>
-      <w:r>
-        <w:rPr>
-          <w:rFonts w:ascii="Times New Roman" w:hAnsi="Times New Roman" w:cs="Times New Roman"/>
-          <w:sz w:val="28"/>
-          <w:szCs w:val="28"/>
-          <w:lang w:val="en-US"/>
-        </w:rPr>
-        <w:t xml:space="preserve">ViewModels – </w:t>
+      <w:proofErr w:type="spellStart"/>
+      <w:r>
+        <w:rPr>
+          <w:rFonts w:ascii="Times New Roman" w:hAnsi="Times New Roman" w:cs="Times New Roman"/>
+          <w:sz w:val="28"/>
+          <w:szCs w:val="28"/>
+          <w:lang w:val="en-US"/>
+        </w:rPr>
+        <w:t>ViewModels</w:t>
+      </w:r>
+      <w:proofErr w:type="spellEnd"/>
+      <w:r>
+        <w:rPr>
+          <w:rFonts w:ascii="Times New Roman" w:hAnsi="Times New Roman" w:cs="Times New Roman"/>
+          <w:sz w:val="28"/>
+          <w:szCs w:val="28"/>
+          <w:lang w:val="en-US"/>
+        </w:rPr>
+        <w:t xml:space="preserve"> – </w:t>
       </w:r>
       <w:r>
         <w:rPr>
@@ -7396,6 +8787,7 @@
           <w:szCs w:val="28"/>
         </w:rPr>
       </w:pPr>
+      <w:proofErr w:type="spellStart"/>
       <w:r>
         <w:rPr>
           <w:rFonts w:ascii="Times New Roman" w:hAnsi="Times New Roman" w:cs="Times New Roman"/>
@@ -7404,6 +8796,7 @@
         </w:rPr>
         <w:t>ActivityTypeViewModel</w:t>
       </w:r>
+      <w:proofErr w:type="spellEnd"/>
       <w:r>
         <w:rPr>
           <w:rFonts w:ascii="Times New Roman" w:hAnsi="Times New Roman" w:cs="Times New Roman"/>
@@ -7428,6 +8821,7 @@
           <w:szCs w:val="28"/>
         </w:rPr>
       </w:pPr>
+      <w:proofErr w:type="spellStart"/>
       <w:r>
         <w:rPr>
           <w:rFonts w:ascii="Times New Roman" w:hAnsi="Times New Roman" w:cs="Times New Roman"/>
@@ -7436,6 +8830,7 @@
         </w:rPr>
         <w:t>CompanyViewModel</w:t>
       </w:r>
+      <w:proofErr w:type="spellEnd"/>
       <w:r>
         <w:rPr>
           <w:rFonts w:ascii="Times New Roman" w:hAnsi="Times New Roman" w:cs="Times New Roman"/>
@@ -7460,6 +8855,7 @@
           <w:szCs w:val="28"/>
         </w:rPr>
       </w:pPr>
+      <w:proofErr w:type="spellStart"/>
       <w:r>
         <w:rPr>
           <w:rFonts w:ascii="Times New Roman" w:hAnsi="Times New Roman" w:cs="Times New Roman"/>
@@ -7468,6 +8864,7 @@
         </w:rPr>
         <w:t>EmployeeViewModel</w:t>
       </w:r>
+      <w:proofErr w:type="spellEnd"/>
       <w:r>
         <w:rPr>
           <w:rFonts w:ascii="Times New Roman" w:hAnsi="Times New Roman" w:cs="Times New Roman"/>
@@ -7492,6 +8889,7 @@
           <w:szCs w:val="28"/>
         </w:rPr>
       </w:pPr>
+      <w:proofErr w:type="spellStart"/>
       <w:r>
         <w:rPr>
           <w:rFonts w:ascii="Times New Roman" w:hAnsi="Times New Roman" w:cs="Times New Roman"/>
@@ -7500,6 +8898,7 @@
         </w:rPr>
         <w:t>LegalFormViewModel</w:t>
       </w:r>
+      <w:proofErr w:type="spellEnd"/>
       <w:r>
         <w:rPr>
           <w:rFonts w:ascii="Times New Roman" w:hAnsi="Times New Roman" w:cs="Times New Roman"/>
@@ -7524,6 +8923,7 @@
           <w:szCs w:val="28"/>
         </w:rPr>
       </w:pPr>
+      <w:proofErr w:type="spellStart"/>
       <w:r>
         <w:rPr>
           <w:rFonts w:ascii="Times New Roman" w:hAnsi="Times New Roman" w:cs="Times New Roman"/>
@@ -7532,6 +8932,7 @@
         </w:rPr>
         <w:t>PositionViewModel</w:t>
       </w:r>
+      <w:proofErr w:type="spellEnd"/>
       <w:r>
         <w:rPr>
           <w:rFonts w:ascii="Times New Roman" w:hAnsi="Times New Roman" w:cs="Times New Roman"/>
@@ -7649,7 +9050,7 @@
           <w:color w:val="auto"/>
         </w:rPr>
       </w:pPr>
-      <w:bookmarkStart w:id="7" w:name="_Toc35707823"/>
+      <w:bookmarkStart w:id="6" w:name="_Toc35707823"/>
       <w:r>
         <w:rPr>
           <w:rFonts w:ascii="Times New Roman" w:hAnsi="Times New Roman" w:cs="Times New Roman"/>
@@ -7657,9 +9058,19 @@
           <w:color w:val="auto"/>
         </w:rPr>
         <w:lastRenderedPageBreak/>
-        <w:t>ОПИСАНИЕ ПРОЕКТА CommonClasses</w:t>
-      </w:r>
-      <w:bookmarkEnd w:id="7"/>
+        <w:t xml:space="preserve">ОПИСАНИЕ ПРОЕКТА </w:t>
+      </w:r>
+      <w:proofErr w:type="spellStart"/>
+      <w:r>
+        <w:rPr>
+          <w:rFonts w:ascii="Times New Roman" w:hAnsi="Times New Roman" w:cs="Times New Roman"/>
+          <w:b/>
+          <w:color w:val="auto"/>
+        </w:rPr>
+        <w:t>CommonClasses</w:t>
+      </w:r>
+      <w:bookmarkEnd w:id="6"/>
+      <w:proofErr w:type="spellEnd"/>
     </w:p>
     <w:p/>
     <w:p>
@@ -7730,13 +9141,23 @@
           <w:szCs w:val="28"/>
         </w:rPr>
       </w:pPr>
-      <w:r>
-        <w:rPr>
-          <w:rFonts w:ascii="Times New Roman" w:hAnsi="Times New Roman" w:cs="Times New Roman"/>
-          <w:sz w:val="28"/>
-          <w:szCs w:val="28"/>
-        </w:rPr>
-        <w:t xml:space="preserve">AutoMapper – класс автоматизирует преобразование сущности базы данных в буферную сущность </w:t>
+      <w:proofErr w:type="spellStart"/>
+      <w:r>
+        <w:rPr>
+          <w:rFonts w:ascii="Times New Roman" w:hAnsi="Times New Roman" w:cs="Times New Roman"/>
+          <w:sz w:val="28"/>
+          <w:szCs w:val="28"/>
+        </w:rPr>
+        <w:t>AutoMapper</w:t>
+      </w:r>
+      <w:proofErr w:type="spellEnd"/>
+      <w:r>
+        <w:rPr>
+          <w:rFonts w:ascii="Times New Roman" w:hAnsi="Times New Roman" w:cs="Times New Roman"/>
+          <w:sz w:val="28"/>
+          <w:szCs w:val="28"/>
+        </w:rPr>
+        <w:t xml:space="preserve"> – класс автоматизирует преобразование сущности базы данных в буферную сущность </w:t>
       </w:r>
       <w:r>
         <w:rPr>
@@ -7770,36 +9191,43 @@
           <w:szCs w:val="28"/>
         </w:rPr>
       </w:pPr>
-      <w:r>
-        <w:rPr>
-          <w:rFonts w:ascii="Times New Roman" w:hAnsi="Times New Roman" w:cs="Times New Roman"/>
-          <w:sz w:val="28"/>
-          <w:szCs w:val="28"/>
-        </w:rPr>
-        <w:t>DataTableMapper – класс автоматизирует создание сущностей и запросов к базе данных;</w:t>
-      </w:r>
-    </w:p>
-    <w:p>
-      <w:pPr>
-        <w:pStyle w:val="a3"/>
-        <w:numPr>
-          <w:ilvl w:val="0"/>
-          <w:numId w:val="8"/>
-        </w:numPr>
-        <w:jc w:val="both"/>
-        <w:rPr>
-          <w:rFonts w:ascii="Times New Roman" w:hAnsi="Times New Roman" w:cs="Times New Roman"/>
-          <w:sz w:val="28"/>
-          <w:szCs w:val="28"/>
-        </w:rPr>
-      </w:pPr>
-      <w:r>
-        <w:rPr>
-          <w:rFonts w:ascii="Times New Roman" w:hAnsi="Times New Roman" w:cs="Times New Roman"/>
-          <w:sz w:val="28"/>
-          <w:szCs w:val="28"/>
-        </w:rPr>
-        <w:t>IdType – класс отвечает за идентификатор в базе данных и это поле должно быть у всех сущностей, хранящихся в базе данных. У него есть метод ConvertToDBTypeId() который преобразует идентификатор в тип</w:t>
+      <w:bookmarkStart w:id="7" w:name="_GoBack"/>
+      <w:bookmarkEnd w:id="7"/>
+      <w:proofErr w:type="spellStart"/>
+      <w:r>
+        <w:rPr>
+          <w:rFonts w:ascii="Times New Roman" w:hAnsi="Times New Roman" w:cs="Times New Roman"/>
+          <w:sz w:val="28"/>
+          <w:szCs w:val="28"/>
+        </w:rPr>
+        <w:t>IdType</w:t>
+      </w:r>
+      <w:proofErr w:type="spellEnd"/>
+      <w:r>
+        <w:rPr>
+          <w:rFonts w:ascii="Times New Roman" w:hAnsi="Times New Roman" w:cs="Times New Roman"/>
+          <w:sz w:val="28"/>
+          <w:szCs w:val="28"/>
+        </w:rPr>
+        <w:t xml:space="preserve"> – класс отвечает за идентификатор в базе данных и это поле должно быть у всех сущностей, хранящихся в базе данных. У него есть метод </w:t>
+      </w:r>
+      <w:proofErr w:type="spellStart"/>
+      <w:r>
+        <w:rPr>
+          <w:rFonts w:ascii="Times New Roman" w:hAnsi="Times New Roman" w:cs="Times New Roman"/>
+          <w:sz w:val="28"/>
+          <w:szCs w:val="28"/>
+        </w:rPr>
+        <w:t>ConvertToDBTypeId</w:t>
+      </w:r>
+      <w:proofErr w:type="spellEnd"/>
+      <w:r>
+        <w:rPr>
+          <w:rFonts w:ascii="Times New Roman" w:hAnsi="Times New Roman" w:cs="Times New Roman"/>
+          <w:sz w:val="28"/>
+          <w:szCs w:val="28"/>
+        </w:rPr>
+        <w:t>() который преобразует идентификатор в тип</w:t>
       </w:r>
       <w:r>
         <w:rPr>
@@ -7876,9 +9304,19 @@
           <w:color w:val="auto"/>
         </w:rPr>
         <w:lastRenderedPageBreak/>
-        <w:t>ОПИСАНИЕ ПРОЕКТА ExceptionClasses</w:t>
+        <w:t xml:space="preserve">ОПИСАНИЕ ПРОЕКТА </w:t>
+      </w:r>
+      <w:proofErr w:type="spellStart"/>
+      <w:r>
+        <w:rPr>
+          <w:rFonts w:ascii="Times New Roman" w:hAnsi="Times New Roman" w:cs="Times New Roman"/>
+          <w:b/>
+          <w:color w:val="auto"/>
+        </w:rPr>
+        <w:t>ExceptionClasses</w:t>
       </w:r>
       <w:bookmarkEnd w:id="8"/>
+      <w:proofErr w:type="spellEnd"/>
     </w:p>
     <w:p/>
     <w:p>
@@ -7919,7 +9357,25 @@
           <w:sz w:val="28"/>
           <w:szCs w:val="28"/>
         </w:rPr>
-        <w:t xml:space="preserve"> отвечающие за обработку и логирование ошибок.</w:t>
+        <w:t xml:space="preserve"> отвечающие за обработку и </w:t>
+      </w:r>
+      <w:proofErr w:type="spellStart"/>
+      <w:r>
+        <w:rPr>
+          <w:rFonts w:ascii="Times New Roman" w:hAnsi="Times New Roman" w:cs="Times New Roman"/>
+          <w:sz w:val="28"/>
+          <w:szCs w:val="28"/>
+        </w:rPr>
+        <w:t>логирование</w:t>
+      </w:r>
+      <w:proofErr w:type="spellEnd"/>
+      <w:r>
+        <w:rPr>
+          <w:rFonts w:ascii="Times New Roman" w:hAnsi="Times New Roman" w:cs="Times New Roman"/>
+          <w:sz w:val="28"/>
+          <w:szCs w:val="28"/>
+        </w:rPr>
+        <w:t xml:space="preserve"> ошибок.</w:t>
       </w:r>
     </w:p>
     <w:p>
@@ -7967,7 +9423,25 @@
           <w:sz w:val="28"/>
           <w:szCs w:val="28"/>
         </w:rPr>
-        <w:t xml:space="preserve"> – отвечает за кастомные типы ошибок. Содержит следующие классы:</w:t>
+        <w:t xml:space="preserve"> – отвечает за </w:t>
+      </w:r>
+      <w:proofErr w:type="spellStart"/>
+      <w:r>
+        <w:rPr>
+          <w:rFonts w:ascii="Times New Roman" w:hAnsi="Times New Roman" w:cs="Times New Roman"/>
+          <w:sz w:val="28"/>
+          <w:szCs w:val="28"/>
+        </w:rPr>
+        <w:t>кастомные</w:t>
+      </w:r>
+      <w:proofErr w:type="spellEnd"/>
+      <w:r>
+        <w:rPr>
+          <w:rFonts w:ascii="Times New Roman" w:hAnsi="Times New Roman" w:cs="Times New Roman"/>
+          <w:sz w:val="28"/>
+          <w:szCs w:val="28"/>
+        </w:rPr>
+        <w:t xml:space="preserve"> типы ошибок. Содержит следующие классы:</w:t>
       </w:r>
     </w:p>
     <w:p>
@@ -7983,13 +9457,23 @@
           <w:szCs w:val="28"/>
         </w:rPr>
       </w:pPr>
-      <w:r>
-        <w:rPr>
-          <w:rFonts w:ascii="Times New Roman" w:hAnsi="Times New Roman" w:cs="Times New Roman"/>
-          <w:sz w:val="28"/>
-          <w:szCs w:val="28"/>
-        </w:rPr>
-        <w:t xml:space="preserve">ClientException – отвечает за ошибку, допущенную пользователем приложения и наследуется от класса </w:t>
+      <w:proofErr w:type="spellStart"/>
+      <w:r>
+        <w:rPr>
+          <w:rFonts w:ascii="Times New Roman" w:hAnsi="Times New Roman" w:cs="Times New Roman"/>
+          <w:sz w:val="28"/>
+          <w:szCs w:val="28"/>
+        </w:rPr>
+        <w:t>ClientException</w:t>
+      </w:r>
+      <w:proofErr w:type="spellEnd"/>
+      <w:r>
+        <w:rPr>
+          <w:rFonts w:ascii="Times New Roman" w:hAnsi="Times New Roman" w:cs="Times New Roman"/>
+          <w:sz w:val="28"/>
+          <w:szCs w:val="28"/>
+        </w:rPr>
+        <w:t xml:space="preserve"> – отвечает за ошибку, допущенную пользователем приложения и наследуется от класса </w:t>
       </w:r>
       <w:r>
         <w:rPr>
@@ -8039,6 +9523,7 @@
           <w:szCs w:val="28"/>
         </w:rPr>
       </w:pPr>
+      <w:proofErr w:type="spellStart"/>
       <w:r>
         <w:rPr>
           <w:rFonts w:ascii="Times New Roman" w:hAnsi="Times New Roman" w:cs="Times New Roman"/>
@@ -8048,13 +9533,32 @@
         </w:rPr>
         <w:t>ExceptionLogers</w:t>
       </w:r>
-      <w:r>
-        <w:rPr>
-          <w:rFonts w:ascii="Times New Roman" w:hAnsi="Times New Roman" w:cs="Times New Roman"/>
-          <w:sz w:val="28"/>
-          <w:szCs w:val="28"/>
-        </w:rPr>
-        <w:t xml:space="preserve"> – содержит классы, логирующие ошибки:</w:t>
+      <w:proofErr w:type="spellEnd"/>
+      <w:r>
+        <w:rPr>
+          <w:rFonts w:ascii="Times New Roman" w:hAnsi="Times New Roman" w:cs="Times New Roman"/>
+          <w:sz w:val="28"/>
+          <w:szCs w:val="28"/>
+        </w:rPr>
+        <w:t xml:space="preserve"> – содержит классы, </w:t>
+      </w:r>
+      <w:proofErr w:type="spellStart"/>
+      <w:r>
+        <w:rPr>
+          <w:rFonts w:ascii="Times New Roman" w:hAnsi="Times New Roman" w:cs="Times New Roman"/>
+          <w:sz w:val="28"/>
+          <w:szCs w:val="28"/>
+        </w:rPr>
+        <w:t>логирующие</w:t>
+      </w:r>
+      <w:proofErr w:type="spellEnd"/>
+      <w:r>
+        <w:rPr>
+          <w:rFonts w:ascii="Times New Roman" w:hAnsi="Times New Roman" w:cs="Times New Roman"/>
+          <w:sz w:val="28"/>
+          <w:szCs w:val="28"/>
+        </w:rPr>
+        <w:t xml:space="preserve"> ошибки:</w:t>
       </w:r>
     </w:p>
     <w:p>
@@ -8070,13 +9574,41 @@
           <w:szCs w:val="28"/>
         </w:rPr>
       </w:pPr>
-      <w:r>
-        <w:rPr>
-          <w:rFonts w:ascii="Times New Roman" w:hAnsi="Times New Roman" w:cs="Times New Roman"/>
-          <w:sz w:val="28"/>
-          <w:szCs w:val="28"/>
-        </w:rPr>
-        <w:t>ExceptionLoger – отвечает за логирование ошибки и является статическим классом.</w:t>
+      <w:proofErr w:type="spellStart"/>
+      <w:r>
+        <w:rPr>
+          <w:rFonts w:ascii="Times New Roman" w:hAnsi="Times New Roman" w:cs="Times New Roman"/>
+          <w:sz w:val="28"/>
+          <w:szCs w:val="28"/>
+        </w:rPr>
+        <w:t>ExceptionLoger</w:t>
+      </w:r>
+      <w:proofErr w:type="spellEnd"/>
+      <w:r>
+        <w:rPr>
+          <w:rFonts w:ascii="Times New Roman" w:hAnsi="Times New Roman" w:cs="Times New Roman"/>
+          <w:sz w:val="28"/>
+          <w:szCs w:val="28"/>
+        </w:rPr>
+        <w:t xml:space="preserve"> – отвечает за </w:t>
+      </w:r>
+      <w:proofErr w:type="spellStart"/>
+      <w:r>
+        <w:rPr>
+          <w:rFonts w:ascii="Times New Roman" w:hAnsi="Times New Roman" w:cs="Times New Roman"/>
+          <w:sz w:val="28"/>
+          <w:szCs w:val="28"/>
+        </w:rPr>
+        <w:t>логирование</w:t>
+      </w:r>
+      <w:proofErr w:type="spellEnd"/>
+      <w:r>
+        <w:rPr>
+          <w:rFonts w:ascii="Times New Roman" w:hAnsi="Times New Roman" w:cs="Times New Roman"/>
+          <w:sz w:val="28"/>
+          <w:szCs w:val="28"/>
+        </w:rPr>
+        <w:t xml:space="preserve"> ошибки и является статическим классом.</w:t>
       </w:r>
     </w:p>
     <w:p>
@@ -8185,6 +9717,7 @@
         <w:docPartUnique/>
       </w:docPartObj>
     </w:sdtPr>
+    <w:sdtEndPr/>
     <w:sdtContent>
       <w:p>
         <w:pPr>
@@ -8204,7 +9737,7 @@
           <w:rPr>
             <w:noProof/>
           </w:rPr>
-          <w:t>2</w:t>
+          <w:t>13</w:t>
         </w:r>
         <w:r>
           <w:fldChar w:fldCharType="end"/>
@@ -9991,7 +11524,7 @@
 </file>
 
 <file path=customXml/itemProps1.xml><?xml version="1.0" encoding="utf-8"?>
-<ds:datastoreItem xmlns:ds="http://schemas.openxmlformats.org/officeDocument/2006/customXml" ds:itemID="{63155AD3-97BD-4AA6-9EFD-751EC35F00A6}">
+<ds:datastoreItem xmlns:ds="http://schemas.openxmlformats.org/officeDocument/2006/customXml" ds:itemID="{6364C09B-9223-47DF-AC57-C1A11D68217B}">
   <ds:schemaRefs>
     <ds:schemaRef ds:uri="http://schemas.openxmlformats.org/officeDocument/2006/bibliography"/>
   </ds:schemaRefs>

</xml_diff>